<commit_message>
Minor changes by HD Request
</commit_message>
<xml_diff>
--- a/Documentation/OPC interface for Hoist Measurement Kit.docx
+++ b/Documentation/OPC interface for Hoist Measurement Kit.docx
@@ -245,53 +245,17 @@
         </w:rPr>
         <w:t xml:space="preserve">. </w:t>
       </w:r>
-      <w:proofErr w:type="spellStart"/>
-      <w:r>
-        <w:rPr>
-          <w:lang w:val="en-US"/>
-        </w:rPr>
-        <w:t>HoistOpcServer</w:t>
-      </w:r>
-      <w:proofErr w:type="spellEnd"/>
-      <w:r>
-        <w:rPr>
-          <w:lang w:val="en-US"/>
-        </w:rPr>
-        <w:t xml:space="preserve"> is developed in .NET 4.8 and the delivered instance of </w:t>
-      </w:r>
-      <w:proofErr w:type="spellStart"/>
-      <w:r>
-        <w:rPr>
-          <w:lang w:val="en-US"/>
-        </w:rPr>
-        <w:t>GL_HoistMeasurement</w:t>
-      </w:r>
-      <w:proofErr w:type="spellEnd"/>
-      <w:r>
-        <w:rPr>
-          <w:lang w:val="en-US"/>
-        </w:rPr>
-        <w:t xml:space="preserve"> is upgraded to .NET 4.8 as well.</w:t>
-      </w:r>
-      <w:r>
-        <w:rPr>
-          <w:lang w:val="en-US"/>
-        </w:rPr>
-        <w:t xml:space="preserve"> OPC Foundation extensions has been added by </w:t>
-      </w:r>
-      <w:proofErr w:type="spellStart"/>
-      <w:r>
-        <w:rPr>
-          <w:lang w:val="en-US"/>
-        </w:rPr>
-        <w:t>Nuget</w:t>
-      </w:r>
-      <w:proofErr w:type="spellEnd"/>
-      <w:r>
-        <w:rPr>
-          <w:lang w:val="en-US"/>
-        </w:rPr>
-        <w:t xml:space="preserve"> </w:t>
+      <w:r>
+        <w:rPr>
+          <w:lang w:val="en-US"/>
+        </w:rPr>
+        <w:t>HoistOpcServer is developed in .NET 4.8 and the delivered instance of GL_HoistMeasurement is upgraded to .NET 4.8 as well.</w:t>
+      </w:r>
+      <w:r>
+        <w:rPr>
+          <w:lang w:val="en-US"/>
+        </w:rPr>
+        <w:t xml:space="preserve"> OPC Foundation extensions has been added by Nuget </w:t>
       </w:r>
       <w:r>
         <w:rPr>
@@ -330,21 +294,7 @@
         <w:rPr>
           <w:lang w:val="en-US"/>
         </w:rPr>
-        <w:t xml:space="preserve">or test purpose the system can be started with flag </w:t>
-      </w:r>
-      <w:proofErr w:type="spellStart"/>
-      <w:r>
-        <w:rPr>
-          <w:lang w:val="en-US"/>
-        </w:rPr>
-        <w:t>ManualEdit</w:t>
-      </w:r>
-      <w:proofErr w:type="spellEnd"/>
-      <w:r>
-        <w:rPr>
-          <w:lang w:val="en-US"/>
-        </w:rPr>
-        <w:t xml:space="preserve"> = 1 in Params.xlsx</w:t>
+        <w:t>or test purpose the system can be started with flag ManualEdit = 1 in Params.xlsx</w:t>
       </w:r>
     </w:p>
     <w:p>
@@ -400,79 +350,27 @@
         </w:rPr>
         <w:t xml:space="preserve">OPC Client can connect to the server with </w:t>
       </w:r>
-      <w:proofErr w:type="spellStart"/>
       <w:r>
         <w:rPr>
           <w:i/>
           <w:iCs/>
           <w:lang w:val="en-US"/>
         </w:rPr>
-        <w:t>opc.tcp</w:t>
-      </w:r>
-      <w:proofErr w:type="spellEnd"/>
+        <w:t>opc.tcp://[ComputerName]:48030/OPCUAServer</w:t>
+      </w:r>
       <w:r>
         <w:rPr>
           <w:i/>
           <w:iCs/>
           <w:lang w:val="en-US"/>
         </w:rPr>
-        <w:t>://[</w:t>
-      </w:r>
-      <w:proofErr w:type="spellStart"/>
-      <w:r>
-        <w:rPr>
-          <w:i/>
-          <w:iCs/>
-          <w:lang w:val="en-US"/>
-        </w:rPr>
-        <w:t>ComputerName</w:t>
-      </w:r>
-      <w:proofErr w:type="spellEnd"/>
-      <w:r>
-        <w:rPr>
-          <w:i/>
-          <w:iCs/>
-          <w:lang w:val="en-US"/>
-        </w:rPr>
-        <w:t>]:48030/</w:t>
-      </w:r>
-      <w:proofErr w:type="spellStart"/>
-      <w:r>
-        <w:rPr>
-          <w:i/>
-          <w:iCs/>
-          <w:lang w:val="en-US"/>
-        </w:rPr>
-        <w:t>OPCUAServer</w:t>
-      </w:r>
-      <w:proofErr w:type="spellEnd"/>
-      <w:r>
-        <w:rPr>
-          <w:i/>
-          <w:iCs/>
-          <w:lang w:val="en-US"/>
-        </w:rPr>
         <w:t xml:space="preserve"> </w:t>
       </w:r>
       <w:r>
         <w:rPr>
           <w:lang w:val="en-US"/>
         </w:rPr>
-        <w:t>where [</w:t>
-      </w:r>
-      <w:proofErr w:type="spellStart"/>
-      <w:r>
-        <w:rPr>
-          <w:lang w:val="en-US"/>
-        </w:rPr>
-        <w:t>ComputerName</w:t>
-      </w:r>
-      <w:proofErr w:type="spellEnd"/>
-      <w:r>
-        <w:rPr>
-          <w:lang w:val="en-US"/>
-        </w:rPr>
-        <w:t xml:space="preserve">] is name or IP of the </w:t>
+        <w:t xml:space="preserve">where [ComputerName] is name or IP of the </w:t>
       </w:r>
       <w:r>
         <w:rPr>
@@ -596,9 +494,10 @@
         <w:tblLook w:val="04A0" w:firstRow="1" w:lastRow="0" w:firstColumn="1" w:lastColumn="0" w:noHBand="0" w:noVBand="1"/>
       </w:tblPr>
       <w:tblGrid>
-        <w:gridCol w:w="4106"/>
-        <w:gridCol w:w="2693"/>
-        <w:gridCol w:w="2545"/>
+        <w:gridCol w:w="2466"/>
+        <w:gridCol w:w="1268"/>
+        <w:gridCol w:w="1855"/>
+        <w:gridCol w:w="3620"/>
       </w:tblGrid>
       <w:tr>
         <w:trPr>
@@ -607,7 +506,7 @@
         <w:tc>
           <w:tcPr>
             <w:cnfStyle w:val="001000000000" w:firstRow="0" w:lastRow="0" w:firstColumn="1" w:lastColumn="0" w:oddVBand="0" w:evenVBand="0" w:oddHBand="0" w:evenHBand="0" w:firstRowFirstColumn="0" w:firstRowLastColumn="0" w:lastRowFirstColumn="0" w:lastRowLastColumn="0"/>
-            <w:tcW w:w="4106" w:type="dxa"/>
+            <w:tcW w:w="2466" w:type="dxa"/>
           </w:tcPr>
           <w:p>
             <w:pPr>
@@ -625,7 +524,7 @@
         </w:tc>
         <w:tc>
           <w:tcPr>
-            <w:tcW w:w="2693" w:type="dxa"/>
+            <w:tcW w:w="1268" w:type="dxa"/>
           </w:tcPr>
           <w:p>
             <w:pPr>
@@ -644,7 +543,7 @@
         </w:tc>
         <w:tc>
           <w:tcPr>
-            <w:tcW w:w="2545" w:type="dxa"/>
+            <w:tcW w:w="1855" w:type="dxa"/>
           </w:tcPr>
           <w:p>
             <w:pPr>
@@ -657,7 +556,26 @@
               <w:rPr>
                 <w:lang w:val="en-US"/>
               </w:rPr>
-              <w:t>Intended direction</w:t>
+              <w:t>Direction</w:t>
+            </w:r>
+          </w:p>
+        </w:tc>
+        <w:tc>
+          <w:tcPr>
+            <w:tcW w:w="3620" w:type="dxa"/>
+          </w:tcPr>
+          <w:p>
+            <w:pPr>
+              <w:cnfStyle w:val="100000000000" w:firstRow="1" w:lastRow="0" w:firstColumn="0" w:lastColumn="0" w:oddVBand="0" w:evenVBand="0" w:oddHBand="0" w:evenHBand="0" w:firstRowFirstColumn="0" w:firstRowLastColumn="0" w:lastRowFirstColumn="0" w:lastRowLastColumn="0"/>
+              <w:rPr>
+                <w:lang w:val="en-US"/>
+              </w:rPr>
+            </w:pPr>
+            <w:r>
+              <w:rPr>
+                <w:lang w:val="en-US"/>
+              </w:rPr>
+              <w:t>Comment</w:t>
             </w:r>
           </w:p>
         </w:tc>
@@ -669,7 +587,7 @@
         <w:tc>
           <w:tcPr>
             <w:cnfStyle w:val="001000000000" w:firstRow="0" w:lastRow="0" w:firstColumn="1" w:lastColumn="0" w:oddVBand="0" w:evenVBand="0" w:oddHBand="0" w:evenHBand="0" w:firstRowFirstColumn="0" w:firstRowLastColumn="0" w:lastRowFirstColumn="0" w:lastRowLastColumn="0"/>
-            <w:tcW w:w="4106" w:type="dxa"/>
+            <w:tcW w:w="2466" w:type="dxa"/>
           </w:tcPr>
           <w:p>
             <w:pPr>
@@ -679,7 +597,6 @@
                 <w:lang w:val="en-US"/>
               </w:rPr>
             </w:pPr>
-            <w:proofErr w:type="spellStart"/>
             <w:r>
               <w:rPr>
                 <w:b w:val="0"/>
@@ -688,12 +605,11 @@
               </w:rPr>
               <w:t>SerialNrIn</w:t>
             </w:r>
-            <w:proofErr w:type="spellEnd"/>
-          </w:p>
-        </w:tc>
-        <w:tc>
-          <w:tcPr>
-            <w:tcW w:w="2693" w:type="dxa"/>
+          </w:p>
+        </w:tc>
+        <w:tc>
+          <w:tcPr>
+            <w:tcW w:w="1268" w:type="dxa"/>
           </w:tcPr>
           <w:p>
             <w:pPr>
@@ -712,7 +628,7 @@
         </w:tc>
         <w:tc>
           <w:tcPr>
-            <w:tcW w:w="2545" w:type="dxa"/>
+            <w:tcW w:w="1855" w:type="dxa"/>
           </w:tcPr>
           <w:p>
             <w:pPr>
@@ -727,6 +643,19 @@
               </w:rPr>
               <w:t>Input (To Hoist)</w:t>
             </w:r>
+          </w:p>
+        </w:tc>
+        <w:tc>
+          <w:tcPr>
+            <w:tcW w:w="3620" w:type="dxa"/>
+          </w:tcPr>
+          <w:p>
+            <w:pPr>
+              <w:cnfStyle w:val="000000100000" w:firstRow="0" w:lastRow="0" w:firstColumn="0" w:lastColumn="0" w:oddVBand="0" w:evenVBand="0" w:oddHBand="1" w:evenHBand="0" w:firstRowFirstColumn="0" w:firstRowLastColumn="0" w:lastRowFirstColumn="0" w:lastRowLastColumn="0"/>
+              <w:rPr>
+                <w:lang w:val="en-US"/>
+              </w:rPr>
+            </w:pPr>
           </w:p>
         </w:tc>
       </w:tr>
@@ -734,7 +663,7 @@
         <w:tc>
           <w:tcPr>
             <w:cnfStyle w:val="001000000000" w:firstRow="0" w:lastRow="0" w:firstColumn="1" w:lastColumn="0" w:oddVBand="0" w:evenVBand="0" w:oddHBand="0" w:evenHBand="0" w:firstRowFirstColumn="0" w:firstRowLastColumn="0" w:lastRowFirstColumn="0" w:lastRowLastColumn="0"/>
-            <w:tcW w:w="4106" w:type="dxa"/>
+            <w:tcW w:w="2466" w:type="dxa"/>
           </w:tcPr>
           <w:p>
             <w:pPr>
@@ -756,7 +685,7 @@
         </w:tc>
         <w:tc>
           <w:tcPr>
-            <w:tcW w:w="2693" w:type="dxa"/>
+            <w:tcW w:w="1268" w:type="dxa"/>
           </w:tcPr>
           <w:p>
             <w:pPr>
@@ -775,7 +704,7 @@
         </w:tc>
         <w:tc>
           <w:tcPr>
-            <w:tcW w:w="2545" w:type="dxa"/>
+            <w:tcW w:w="1855" w:type="dxa"/>
           </w:tcPr>
           <w:p>
             <w:pPr>
@@ -790,6 +719,19 @@
               </w:rPr>
               <w:t>Input</w:t>
             </w:r>
+          </w:p>
+        </w:tc>
+        <w:tc>
+          <w:tcPr>
+            <w:tcW w:w="3620" w:type="dxa"/>
+          </w:tcPr>
+          <w:p>
+            <w:pPr>
+              <w:cnfStyle w:val="000000000000" w:firstRow="0" w:lastRow="0" w:firstColumn="0" w:lastColumn="0" w:oddVBand="0" w:evenVBand="0" w:oddHBand="0" w:evenHBand="0" w:firstRowFirstColumn="0" w:firstRowLastColumn="0" w:lastRowFirstColumn="0" w:lastRowLastColumn="0"/>
+              <w:rPr>
+                <w:lang w:val="en-US"/>
+              </w:rPr>
+            </w:pPr>
           </w:p>
         </w:tc>
       </w:tr>
@@ -800,7 +742,7 @@
         <w:tc>
           <w:tcPr>
             <w:cnfStyle w:val="001000000000" w:firstRow="0" w:lastRow="0" w:firstColumn="1" w:lastColumn="0" w:oddVBand="0" w:evenVBand="0" w:oddHBand="0" w:evenHBand="0" w:firstRowFirstColumn="0" w:firstRowLastColumn="0" w:lastRowFirstColumn="0" w:lastRowLastColumn="0"/>
-            <w:tcW w:w="4106" w:type="dxa"/>
+            <w:tcW w:w="2466" w:type="dxa"/>
           </w:tcPr>
           <w:p>
             <w:pPr>
@@ -822,7 +764,7 @@
         </w:tc>
         <w:tc>
           <w:tcPr>
-            <w:tcW w:w="2693" w:type="dxa"/>
+            <w:tcW w:w="1268" w:type="dxa"/>
           </w:tcPr>
           <w:p>
             <w:pPr>
@@ -841,7 +783,7 @@
         </w:tc>
         <w:tc>
           <w:tcPr>
-            <w:tcW w:w="2545" w:type="dxa"/>
+            <w:tcW w:w="1855" w:type="dxa"/>
           </w:tcPr>
           <w:p>
             <w:pPr>
@@ -856,6 +798,19 @@
               </w:rPr>
               <w:t>Input</w:t>
             </w:r>
+          </w:p>
+        </w:tc>
+        <w:tc>
+          <w:tcPr>
+            <w:tcW w:w="3620" w:type="dxa"/>
+          </w:tcPr>
+          <w:p>
+            <w:pPr>
+              <w:cnfStyle w:val="000000100000" w:firstRow="0" w:lastRow="0" w:firstColumn="0" w:lastColumn="0" w:oddVBand="0" w:evenVBand="0" w:oddHBand="1" w:evenHBand="0" w:firstRowFirstColumn="0" w:firstRowLastColumn="0" w:lastRowFirstColumn="0" w:lastRowLastColumn="0"/>
+              <w:rPr>
+                <w:lang w:val="en-US"/>
+              </w:rPr>
+            </w:pPr>
           </w:p>
         </w:tc>
       </w:tr>
@@ -863,7 +818,7 @@
         <w:tc>
           <w:tcPr>
             <w:cnfStyle w:val="001000000000" w:firstRow="0" w:lastRow="0" w:firstColumn="1" w:lastColumn="0" w:oddVBand="0" w:evenVBand="0" w:oddHBand="0" w:evenHBand="0" w:firstRowFirstColumn="0" w:firstRowLastColumn="0" w:lastRowFirstColumn="0" w:lastRowLastColumn="0"/>
-            <w:tcW w:w="4106" w:type="dxa"/>
+            <w:tcW w:w="2466" w:type="dxa"/>
           </w:tcPr>
           <w:p>
             <w:pPr>
@@ -873,7 +828,6 @@
                 <w:lang w:val="en-US"/>
               </w:rPr>
             </w:pPr>
-            <w:proofErr w:type="spellStart"/>
             <w:r>
               <w:rPr>
                 <w:b w:val="0"/>
@@ -882,12 +836,11 @@
               </w:rPr>
               <w:t>MountOffSetVert</w:t>
             </w:r>
-            <w:proofErr w:type="spellEnd"/>
-          </w:p>
-        </w:tc>
-        <w:tc>
-          <w:tcPr>
-            <w:tcW w:w="2693" w:type="dxa"/>
+          </w:p>
+        </w:tc>
+        <w:tc>
+          <w:tcPr>
+            <w:tcW w:w="1268" w:type="dxa"/>
           </w:tcPr>
           <w:p>
             <w:pPr>
@@ -906,7 +859,7 @@
         </w:tc>
         <w:tc>
           <w:tcPr>
-            <w:tcW w:w="2545" w:type="dxa"/>
+            <w:tcW w:w="1855" w:type="dxa"/>
           </w:tcPr>
           <w:p>
             <w:pPr>
@@ -921,6 +874,19 @@
               </w:rPr>
               <w:t>Input</w:t>
             </w:r>
+          </w:p>
+        </w:tc>
+        <w:tc>
+          <w:tcPr>
+            <w:tcW w:w="3620" w:type="dxa"/>
+          </w:tcPr>
+          <w:p>
+            <w:pPr>
+              <w:cnfStyle w:val="000000000000" w:firstRow="0" w:lastRow="0" w:firstColumn="0" w:lastColumn="0" w:oddVBand="0" w:evenVBand="0" w:oddHBand="0" w:evenHBand="0" w:firstRowFirstColumn="0" w:firstRowLastColumn="0" w:lastRowFirstColumn="0" w:lastRowLastColumn="0"/>
+              <w:rPr>
+                <w:lang w:val="en-US"/>
+              </w:rPr>
+            </w:pPr>
           </w:p>
         </w:tc>
       </w:tr>
@@ -931,7 +897,7 @@
         <w:tc>
           <w:tcPr>
             <w:cnfStyle w:val="001000000000" w:firstRow="0" w:lastRow="0" w:firstColumn="1" w:lastColumn="0" w:oddVBand="0" w:evenVBand="0" w:oddHBand="0" w:evenHBand="0" w:firstRowFirstColumn="0" w:firstRowLastColumn="0" w:lastRowFirstColumn="0" w:lastRowLastColumn="0"/>
-            <w:tcW w:w="4106" w:type="dxa"/>
+            <w:tcW w:w="2466" w:type="dxa"/>
           </w:tcPr>
           <w:p>
             <w:pPr>
@@ -941,7 +907,6 @@
                 <w:lang w:val="en-US"/>
               </w:rPr>
             </w:pPr>
-            <w:proofErr w:type="spellStart"/>
             <w:r>
               <w:rPr>
                 <w:b w:val="0"/>
@@ -950,12 +915,11 @@
               </w:rPr>
               <w:t>OffsetLaserOnProd</w:t>
             </w:r>
-            <w:proofErr w:type="spellEnd"/>
-          </w:p>
-        </w:tc>
-        <w:tc>
-          <w:tcPr>
-            <w:tcW w:w="2693" w:type="dxa"/>
+          </w:p>
+        </w:tc>
+        <w:tc>
+          <w:tcPr>
+            <w:tcW w:w="1268" w:type="dxa"/>
           </w:tcPr>
           <w:p>
             <w:pPr>
@@ -974,7 +938,7 @@
         </w:tc>
         <w:tc>
           <w:tcPr>
-            <w:tcW w:w="2545" w:type="dxa"/>
+            <w:tcW w:w="1855" w:type="dxa"/>
           </w:tcPr>
           <w:p>
             <w:pPr>
@@ -989,6 +953,19 @@
               </w:rPr>
               <w:t>Input</w:t>
             </w:r>
+          </w:p>
+        </w:tc>
+        <w:tc>
+          <w:tcPr>
+            <w:tcW w:w="3620" w:type="dxa"/>
+          </w:tcPr>
+          <w:p>
+            <w:pPr>
+              <w:cnfStyle w:val="000000100000" w:firstRow="0" w:lastRow="0" w:firstColumn="0" w:lastColumn="0" w:oddVBand="0" w:evenVBand="0" w:oddHBand="1" w:evenHBand="0" w:firstRowFirstColumn="0" w:firstRowLastColumn="0" w:lastRowFirstColumn="0" w:lastRowLastColumn="0"/>
+              <w:rPr>
+                <w:lang w:val="en-US"/>
+              </w:rPr>
+            </w:pPr>
           </w:p>
         </w:tc>
       </w:tr>
@@ -996,7 +973,7 @@
         <w:tc>
           <w:tcPr>
             <w:cnfStyle w:val="001000000000" w:firstRow="0" w:lastRow="0" w:firstColumn="1" w:lastColumn="0" w:oddVBand="0" w:evenVBand="0" w:oddHBand="0" w:evenHBand="0" w:firstRowFirstColumn="0" w:firstRowLastColumn="0" w:lastRowFirstColumn="0" w:lastRowLastColumn="0"/>
-            <w:tcW w:w="4106" w:type="dxa"/>
+            <w:tcW w:w="2466" w:type="dxa"/>
           </w:tcPr>
           <w:p>
             <w:pPr>
@@ -1006,7 +983,6 @@
                 <w:lang w:val="en-US"/>
               </w:rPr>
             </w:pPr>
-            <w:proofErr w:type="spellStart"/>
             <w:r>
               <w:rPr>
                 <w:b w:val="0"/>
@@ -1015,12 +991,11 @@
               </w:rPr>
               <w:t>ToleranceWidthPlus</w:t>
             </w:r>
-            <w:proofErr w:type="spellEnd"/>
-          </w:p>
-        </w:tc>
-        <w:tc>
-          <w:tcPr>
-            <w:tcW w:w="2693" w:type="dxa"/>
+          </w:p>
+        </w:tc>
+        <w:tc>
+          <w:tcPr>
+            <w:tcW w:w="1268" w:type="dxa"/>
           </w:tcPr>
           <w:p>
             <w:pPr>
@@ -1039,7 +1014,7 @@
         </w:tc>
         <w:tc>
           <w:tcPr>
-            <w:tcW w:w="2545" w:type="dxa"/>
+            <w:tcW w:w="1855" w:type="dxa"/>
           </w:tcPr>
           <w:p>
             <w:pPr>
@@ -1054,6 +1029,19 @@
               </w:rPr>
               <w:t>Input</w:t>
             </w:r>
+          </w:p>
+        </w:tc>
+        <w:tc>
+          <w:tcPr>
+            <w:tcW w:w="3620" w:type="dxa"/>
+          </w:tcPr>
+          <w:p>
+            <w:pPr>
+              <w:cnfStyle w:val="000000000000" w:firstRow="0" w:lastRow="0" w:firstColumn="0" w:lastColumn="0" w:oddVBand="0" w:evenVBand="0" w:oddHBand="0" w:evenHBand="0" w:firstRowFirstColumn="0" w:firstRowLastColumn="0" w:lastRowFirstColumn="0" w:lastRowLastColumn="0"/>
+              <w:rPr>
+                <w:lang w:val="en-US"/>
+              </w:rPr>
+            </w:pPr>
           </w:p>
         </w:tc>
       </w:tr>
@@ -1064,7 +1052,7 @@
         <w:tc>
           <w:tcPr>
             <w:cnfStyle w:val="001000000000" w:firstRow="0" w:lastRow="0" w:firstColumn="1" w:lastColumn="0" w:oddVBand="0" w:evenVBand="0" w:oddHBand="0" w:evenHBand="0" w:firstRowFirstColumn="0" w:firstRowLastColumn="0" w:lastRowFirstColumn="0" w:lastRowLastColumn="0"/>
-            <w:tcW w:w="4106" w:type="dxa"/>
+            <w:tcW w:w="2466" w:type="dxa"/>
           </w:tcPr>
           <w:p>
             <w:pPr>
@@ -1074,7 +1062,6 @@
                 <w:lang w:val="en-US"/>
               </w:rPr>
             </w:pPr>
-            <w:proofErr w:type="spellStart"/>
             <w:r>
               <w:rPr>
                 <w:b w:val="0"/>
@@ -1083,12 +1070,11 @@
               </w:rPr>
               <w:t>ToleranceDropPlus</w:t>
             </w:r>
-            <w:proofErr w:type="spellEnd"/>
-          </w:p>
-        </w:tc>
-        <w:tc>
-          <w:tcPr>
-            <w:tcW w:w="2693" w:type="dxa"/>
+          </w:p>
+        </w:tc>
+        <w:tc>
+          <w:tcPr>
+            <w:tcW w:w="1268" w:type="dxa"/>
           </w:tcPr>
           <w:p>
             <w:pPr>
@@ -1107,7 +1093,7 @@
         </w:tc>
         <w:tc>
           <w:tcPr>
-            <w:tcW w:w="2545" w:type="dxa"/>
+            <w:tcW w:w="1855" w:type="dxa"/>
           </w:tcPr>
           <w:p>
             <w:pPr>
@@ -1122,6 +1108,19 @@
               </w:rPr>
               <w:t>Input</w:t>
             </w:r>
+          </w:p>
+        </w:tc>
+        <w:tc>
+          <w:tcPr>
+            <w:tcW w:w="3620" w:type="dxa"/>
+          </w:tcPr>
+          <w:p>
+            <w:pPr>
+              <w:cnfStyle w:val="000000100000" w:firstRow="0" w:lastRow="0" w:firstColumn="0" w:lastColumn="0" w:oddVBand="0" w:evenVBand="0" w:oddHBand="1" w:evenHBand="0" w:firstRowFirstColumn="0" w:firstRowLastColumn="0" w:lastRowFirstColumn="0" w:lastRowLastColumn="0"/>
+              <w:rPr>
+                <w:lang w:val="en-US"/>
+              </w:rPr>
+            </w:pPr>
           </w:p>
         </w:tc>
       </w:tr>
@@ -1129,7 +1128,7 @@
         <w:tc>
           <w:tcPr>
             <w:cnfStyle w:val="001000000000" w:firstRow="0" w:lastRow="0" w:firstColumn="1" w:lastColumn="0" w:oddVBand="0" w:evenVBand="0" w:oddHBand="0" w:evenHBand="0" w:firstRowFirstColumn="0" w:firstRowLastColumn="0" w:lastRowFirstColumn="0" w:lastRowLastColumn="0"/>
-            <w:tcW w:w="4106" w:type="dxa"/>
+            <w:tcW w:w="2466" w:type="dxa"/>
           </w:tcPr>
           <w:p>
             <w:pPr>
@@ -1139,7 +1138,6 @@
                 <w:lang w:val="en-US"/>
               </w:rPr>
             </w:pPr>
-            <w:proofErr w:type="spellStart"/>
             <w:r>
               <w:rPr>
                 <w:b w:val="0"/>
@@ -1148,12 +1146,11 @@
               </w:rPr>
               <w:t>ToleranceWidthMinus</w:t>
             </w:r>
-            <w:proofErr w:type="spellEnd"/>
-          </w:p>
-        </w:tc>
-        <w:tc>
-          <w:tcPr>
-            <w:tcW w:w="2693" w:type="dxa"/>
+          </w:p>
+        </w:tc>
+        <w:tc>
+          <w:tcPr>
+            <w:tcW w:w="1268" w:type="dxa"/>
           </w:tcPr>
           <w:p>
             <w:pPr>
@@ -1172,7 +1169,7 @@
         </w:tc>
         <w:tc>
           <w:tcPr>
-            <w:tcW w:w="2545" w:type="dxa"/>
+            <w:tcW w:w="1855" w:type="dxa"/>
           </w:tcPr>
           <w:p>
             <w:pPr>
@@ -1187,6 +1184,19 @@
               </w:rPr>
               <w:t>Input</w:t>
             </w:r>
+          </w:p>
+        </w:tc>
+        <w:tc>
+          <w:tcPr>
+            <w:tcW w:w="3620" w:type="dxa"/>
+          </w:tcPr>
+          <w:p>
+            <w:pPr>
+              <w:cnfStyle w:val="000000000000" w:firstRow="0" w:lastRow="0" w:firstColumn="0" w:lastColumn="0" w:oddVBand="0" w:evenVBand="0" w:oddHBand="0" w:evenHBand="0" w:firstRowFirstColumn="0" w:firstRowLastColumn="0" w:lastRowFirstColumn="0" w:lastRowLastColumn="0"/>
+              <w:rPr>
+                <w:lang w:val="en-US"/>
+              </w:rPr>
+            </w:pPr>
           </w:p>
         </w:tc>
       </w:tr>
@@ -1197,7 +1207,7 @@
         <w:tc>
           <w:tcPr>
             <w:cnfStyle w:val="001000000000" w:firstRow="0" w:lastRow="0" w:firstColumn="1" w:lastColumn="0" w:oddVBand="0" w:evenVBand="0" w:oddHBand="0" w:evenHBand="0" w:firstRowFirstColumn="0" w:firstRowLastColumn="0" w:lastRowFirstColumn="0" w:lastRowLastColumn="0"/>
-            <w:tcW w:w="4106" w:type="dxa"/>
+            <w:tcW w:w="2466" w:type="dxa"/>
           </w:tcPr>
           <w:p>
             <w:pPr>
@@ -1207,7 +1217,6 @@
                 <w:lang w:val="en-US"/>
               </w:rPr>
             </w:pPr>
-            <w:proofErr w:type="spellStart"/>
             <w:r>
               <w:rPr>
                 <w:b w:val="0"/>
@@ -1216,12 +1225,11 @@
               </w:rPr>
               <w:t>ToleranceDropMinus</w:t>
             </w:r>
-            <w:proofErr w:type="spellEnd"/>
-          </w:p>
-        </w:tc>
-        <w:tc>
-          <w:tcPr>
-            <w:tcW w:w="2693" w:type="dxa"/>
+          </w:p>
+        </w:tc>
+        <w:tc>
+          <w:tcPr>
+            <w:tcW w:w="1268" w:type="dxa"/>
           </w:tcPr>
           <w:p>
             <w:pPr>
@@ -1240,7 +1248,7 @@
         </w:tc>
         <w:tc>
           <w:tcPr>
-            <w:tcW w:w="2545" w:type="dxa"/>
+            <w:tcW w:w="1855" w:type="dxa"/>
           </w:tcPr>
           <w:p>
             <w:pPr>
@@ -1255,6 +1263,19 @@
               </w:rPr>
               <w:t>Input</w:t>
             </w:r>
+          </w:p>
+        </w:tc>
+        <w:tc>
+          <w:tcPr>
+            <w:tcW w:w="3620" w:type="dxa"/>
+          </w:tcPr>
+          <w:p>
+            <w:pPr>
+              <w:cnfStyle w:val="000000100000" w:firstRow="0" w:lastRow="0" w:firstColumn="0" w:lastColumn="0" w:oddVBand="0" w:evenVBand="0" w:oddHBand="1" w:evenHBand="0" w:firstRowFirstColumn="0" w:firstRowLastColumn="0" w:lastRowFirstColumn="0" w:lastRowLastColumn="0"/>
+              <w:rPr>
+                <w:lang w:val="en-US"/>
+              </w:rPr>
+            </w:pPr>
           </w:p>
         </w:tc>
       </w:tr>
@@ -1262,7 +1283,7 @@
         <w:tc>
           <w:tcPr>
             <w:cnfStyle w:val="001000000000" w:firstRow="0" w:lastRow="0" w:firstColumn="1" w:lastColumn="0" w:oddVBand="0" w:evenVBand="0" w:oddHBand="0" w:evenHBand="0" w:firstRowFirstColumn="0" w:firstRowLastColumn="0" w:lastRowFirstColumn="0" w:lastRowLastColumn="0"/>
-            <w:tcW w:w="4106" w:type="dxa"/>
+            <w:tcW w:w="2466" w:type="dxa"/>
           </w:tcPr>
           <w:p>
             <w:pPr>
@@ -1272,7 +1293,6 @@
                 <w:lang w:val="en-US"/>
               </w:rPr>
             </w:pPr>
-            <w:proofErr w:type="spellStart"/>
             <w:r>
               <w:rPr>
                 <w:b w:val="0"/>
@@ -1281,12 +1301,11 @@
               </w:rPr>
               <w:t>ToleranceDropDiff</w:t>
             </w:r>
-            <w:proofErr w:type="spellEnd"/>
-          </w:p>
-        </w:tc>
-        <w:tc>
-          <w:tcPr>
-            <w:tcW w:w="2693" w:type="dxa"/>
+          </w:p>
+        </w:tc>
+        <w:tc>
+          <w:tcPr>
+            <w:tcW w:w="1268" w:type="dxa"/>
           </w:tcPr>
           <w:p>
             <w:pPr>
@@ -1305,7 +1324,7 @@
         </w:tc>
         <w:tc>
           <w:tcPr>
-            <w:tcW w:w="2545" w:type="dxa"/>
+            <w:tcW w:w="1855" w:type="dxa"/>
           </w:tcPr>
           <w:p>
             <w:pPr>
@@ -1320,6 +1339,19 @@
               </w:rPr>
               <w:t>Input</w:t>
             </w:r>
+          </w:p>
+        </w:tc>
+        <w:tc>
+          <w:tcPr>
+            <w:tcW w:w="3620" w:type="dxa"/>
+          </w:tcPr>
+          <w:p>
+            <w:pPr>
+              <w:cnfStyle w:val="000000000000" w:firstRow="0" w:lastRow="0" w:firstColumn="0" w:lastColumn="0" w:oddVBand="0" w:evenVBand="0" w:oddHBand="0" w:evenHBand="0" w:firstRowFirstColumn="0" w:firstRowLastColumn="0" w:lastRowFirstColumn="0" w:lastRowLastColumn="0"/>
+              <w:rPr>
+                <w:lang w:val="en-US"/>
+              </w:rPr>
+            </w:pPr>
           </w:p>
         </w:tc>
       </w:tr>
@@ -1330,7 +1362,7 @@
         <w:tc>
           <w:tcPr>
             <w:cnfStyle w:val="001000000000" w:firstRow="0" w:lastRow="0" w:firstColumn="1" w:lastColumn="0" w:oddVBand="0" w:evenVBand="0" w:oddHBand="0" w:evenHBand="0" w:firstRowFirstColumn="0" w:firstRowLastColumn="0" w:lastRowFirstColumn="0" w:lastRowLastColumn="0"/>
-            <w:tcW w:w="4106" w:type="dxa"/>
+            <w:tcW w:w="2466" w:type="dxa"/>
           </w:tcPr>
           <w:p>
             <w:pPr>
@@ -1340,7 +1372,6 @@
                 <w:lang w:val="en-US"/>
               </w:rPr>
             </w:pPr>
-            <w:proofErr w:type="spellStart"/>
             <w:r>
               <w:rPr>
                 <w:b w:val="0"/>
@@ -1349,12 +1380,11 @@
               </w:rPr>
               <w:t>BottomBarRadius</w:t>
             </w:r>
-            <w:proofErr w:type="spellEnd"/>
-          </w:p>
-        </w:tc>
-        <w:tc>
-          <w:tcPr>
-            <w:tcW w:w="2693" w:type="dxa"/>
+          </w:p>
+        </w:tc>
+        <w:tc>
+          <w:tcPr>
+            <w:tcW w:w="1268" w:type="dxa"/>
           </w:tcPr>
           <w:p>
             <w:pPr>
@@ -1373,7 +1403,7 @@
         </w:tc>
         <w:tc>
           <w:tcPr>
-            <w:tcW w:w="2545" w:type="dxa"/>
+            <w:tcW w:w="1855" w:type="dxa"/>
           </w:tcPr>
           <w:p>
             <w:pPr>
@@ -1388,6 +1418,19 @@
               </w:rPr>
               <w:t>Input</w:t>
             </w:r>
+          </w:p>
+        </w:tc>
+        <w:tc>
+          <w:tcPr>
+            <w:tcW w:w="3620" w:type="dxa"/>
+          </w:tcPr>
+          <w:p>
+            <w:pPr>
+              <w:cnfStyle w:val="000000100000" w:firstRow="0" w:lastRow="0" w:firstColumn="0" w:lastColumn="0" w:oddVBand="0" w:evenVBand="0" w:oddHBand="1" w:evenHBand="0" w:firstRowFirstColumn="0" w:firstRowLastColumn="0" w:lastRowFirstColumn="0" w:lastRowLastColumn="0"/>
+              <w:rPr>
+                <w:lang w:val="en-US"/>
+              </w:rPr>
+            </w:pPr>
           </w:p>
         </w:tc>
       </w:tr>
@@ -1395,7 +1438,7 @@
         <w:tc>
           <w:tcPr>
             <w:cnfStyle w:val="001000000000" w:firstRow="0" w:lastRow="0" w:firstColumn="1" w:lastColumn="0" w:oddVBand="0" w:evenVBand="0" w:oddHBand="0" w:evenHBand="0" w:firstRowFirstColumn="0" w:firstRowLastColumn="0" w:lastRowFirstColumn="0" w:lastRowLastColumn="0"/>
-            <w:tcW w:w="4106" w:type="dxa"/>
+            <w:tcW w:w="2466" w:type="dxa"/>
           </w:tcPr>
           <w:p>
             <w:pPr>
@@ -1405,7 +1448,6 @@
                 <w:lang w:val="en-US"/>
               </w:rPr>
             </w:pPr>
-            <w:proofErr w:type="spellStart"/>
             <w:r>
               <w:rPr>
                 <w:b w:val="0"/>
@@ -1414,12 +1456,11 @@
               </w:rPr>
               <w:t>PrefMeasDist</w:t>
             </w:r>
-            <w:proofErr w:type="spellEnd"/>
-          </w:p>
-        </w:tc>
-        <w:tc>
-          <w:tcPr>
-            <w:tcW w:w="2693" w:type="dxa"/>
+          </w:p>
+        </w:tc>
+        <w:tc>
+          <w:tcPr>
+            <w:tcW w:w="1268" w:type="dxa"/>
           </w:tcPr>
           <w:p>
             <w:pPr>
@@ -1438,7 +1479,7 @@
         </w:tc>
         <w:tc>
           <w:tcPr>
-            <w:tcW w:w="2545" w:type="dxa"/>
+            <w:tcW w:w="1855" w:type="dxa"/>
           </w:tcPr>
           <w:p>
             <w:pPr>
@@ -1453,6 +1494,19 @@
               </w:rPr>
               <w:t>Input</w:t>
             </w:r>
+          </w:p>
+        </w:tc>
+        <w:tc>
+          <w:tcPr>
+            <w:tcW w:w="3620" w:type="dxa"/>
+          </w:tcPr>
+          <w:p>
+            <w:pPr>
+              <w:cnfStyle w:val="000000000000" w:firstRow="0" w:lastRow="0" w:firstColumn="0" w:lastColumn="0" w:oddVBand="0" w:evenVBand="0" w:oddHBand="0" w:evenHBand="0" w:firstRowFirstColumn="0" w:firstRowLastColumn="0" w:lastRowFirstColumn="0" w:lastRowLastColumn="0"/>
+              <w:rPr>
+                <w:lang w:val="en-US"/>
+              </w:rPr>
+            </w:pPr>
           </w:p>
         </w:tc>
       </w:tr>
@@ -1463,7 +1517,7 @@
         <w:tc>
           <w:tcPr>
             <w:cnfStyle w:val="001000000000" w:firstRow="0" w:lastRow="0" w:firstColumn="1" w:lastColumn="0" w:oddVBand="0" w:evenVBand="0" w:oddHBand="0" w:evenHBand="0" w:firstRowFirstColumn="0" w:firstRowLastColumn="0" w:lastRowFirstColumn="0" w:lastRowLastColumn="0"/>
-            <w:tcW w:w="4106" w:type="dxa"/>
+            <w:tcW w:w="2466" w:type="dxa"/>
           </w:tcPr>
           <w:p>
             <w:pPr>
@@ -1473,7 +1527,6 @@
                 <w:lang w:val="en-US"/>
               </w:rPr>
             </w:pPr>
-            <w:proofErr w:type="spellStart"/>
             <w:r>
               <w:rPr>
                 <w:b w:val="0"/>
@@ -1482,12 +1535,11 @@
               </w:rPr>
               <w:t>Endcapcompensation</w:t>
             </w:r>
-            <w:proofErr w:type="spellEnd"/>
-          </w:p>
-        </w:tc>
-        <w:tc>
-          <w:tcPr>
-            <w:tcW w:w="2693" w:type="dxa"/>
+          </w:p>
+        </w:tc>
+        <w:tc>
+          <w:tcPr>
+            <w:tcW w:w="1268" w:type="dxa"/>
           </w:tcPr>
           <w:p>
             <w:pPr>
@@ -1506,7 +1558,7 @@
         </w:tc>
         <w:tc>
           <w:tcPr>
-            <w:tcW w:w="2545" w:type="dxa"/>
+            <w:tcW w:w="1855" w:type="dxa"/>
           </w:tcPr>
           <w:p>
             <w:pPr>
@@ -1521,6 +1573,19 @@
               </w:rPr>
               <w:t>Input</w:t>
             </w:r>
+          </w:p>
+        </w:tc>
+        <w:tc>
+          <w:tcPr>
+            <w:tcW w:w="3620" w:type="dxa"/>
+          </w:tcPr>
+          <w:p>
+            <w:pPr>
+              <w:cnfStyle w:val="000000100000" w:firstRow="0" w:lastRow="0" w:firstColumn="0" w:lastColumn="0" w:oddVBand="0" w:evenVBand="0" w:oddHBand="1" w:evenHBand="0" w:firstRowFirstColumn="0" w:firstRowLastColumn="0" w:lastRowFirstColumn="0" w:lastRowLastColumn="0"/>
+              <w:rPr>
+                <w:lang w:val="en-US"/>
+              </w:rPr>
+            </w:pPr>
           </w:p>
         </w:tc>
       </w:tr>
@@ -1528,7 +1593,7 @@
         <w:tc>
           <w:tcPr>
             <w:cnfStyle w:val="001000000000" w:firstRow="0" w:lastRow="0" w:firstColumn="1" w:lastColumn="0" w:oddVBand="0" w:evenVBand="0" w:oddHBand="0" w:evenHBand="0" w:firstRowFirstColumn="0" w:firstRowLastColumn="0" w:lastRowFirstColumn="0" w:lastRowLastColumn="0"/>
-            <w:tcW w:w="4106" w:type="dxa"/>
+            <w:tcW w:w="2466" w:type="dxa"/>
           </w:tcPr>
           <w:p>
             <w:pPr>
@@ -1538,7 +1603,6 @@
                 <w:lang w:val="en-US"/>
               </w:rPr>
             </w:pPr>
-            <w:proofErr w:type="spellStart"/>
             <w:r>
               <w:rPr>
                 <w:b w:val="0"/>
@@ -1547,12 +1611,11 @@
               </w:rPr>
               <w:t>MeasureDrop</w:t>
             </w:r>
-            <w:proofErr w:type="spellEnd"/>
-          </w:p>
-        </w:tc>
-        <w:tc>
-          <w:tcPr>
-            <w:tcW w:w="2693" w:type="dxa"/>
+          </w:p>
+        </w:tc>
+        <w:tc>
+          <w:tcPr>
+            <w:tcW w:w="1268" w:type="dxa"/>
           </w:tcPr>
           <w:p>
             <w:pPr>
@@ -1571,7 +1634,7 @@
         </w:tc>
         <w:tc>
           <w:tcPr>
-            <w:tcW w:w="2545" w:type="dxa"/>
+            <w:tcW w:w="1855" w:type="dxa"/>
           </w:tcPr>
           <w:p>
             <w:pPr>
@@ -1586,6 +1649,19 @@
               </w:rPr>
               <w:t>Input</w:t>
             </w:r>
+          </w:p>
+        </w:tc>
+        <w:tc>
+          <w:tcPr>
+            <w:tcW w:w="3620" w:type="dxa"/>
+          </w:tcPr>
+          <w:p>
+            <w:pPr>
+              <w:cnfStyle w:val="000000000000" w:firstRow="0" w:lastRow="0" w:firstColumn="0" w:lastColumn="0" w:oddVBand="0" w:evenVBand="0" w:oddHBand="0" w:evenHBand="0" w:firstRowFirstColumn="0" w:firstRowLastColumn="0" w:lastRowFirstColumn="0" w:lastRowLastColumn="0"/>
+              <w:rPr>
+                <w:lang w:val="en-US"/>
+              </w:rPr>
+            </w:pPr>
           </w:p>
         </w:tc>
       </w:tr>
@@ -1596,7 +1672,7 @@
         <w:tc>
           <w:tcPr>
             <w:cnfStyle w:val="001000000000" w:firstRow="0" w:lastRow="0" w:firstColumn="1" w:lastColumn="0" w:oddVBand="0" w:evenVBand="0" w:oddHBand="0" w:evenHBand="0" w:firstRowFirstColumn="0" w:firstRowLastColumn="0" w:lastRowFirstColumn="0" w:lastRowLastColumn="0"/>
-            <w:tcW w:w="4106" w:type="dxa"/>
+            <w:tcW w:w="2466" w:type="dxa"/>
           </w:tcPr>
           <w:p>
             <w:pPr>
@@ -1606,7 +1682,6 @@
                 <w:lang w:val="en-US"/>
               </w:rPr>
             </w:pPr>
-            <w:proofErr w:type="spellStart"/>
             <w:r>
               <w:rPr>
                 <w:b w:val="0"/>
@@ -1615,12 +1690,11 @@
               </w:rPr>
               <w:t>MeasureWidth</w:t>
             </w:r>
-            <w:proofErr w:type="spellEnd"/>
-          </w:p>
-        </w:tc>
-        <w:tc>
-          <w:tcPr>
-            <w:tcW w:w="2693" w:type="dxa"/>
+          </w:p>
+        </w:tc>
+        <w:tc>
+          <w:tcPr>
+            <w:tcW w:w="1268" w:type="dxa"/>
           </w:tcPr>
           <w:p>
             <w:pPr>
@@ -1639,7 +1713,7 @@
         </w:tc>
         <w:tc>
           <w:tcPr>
-            <w:tcW w:w="2545" w:type="dxa"/>
+            <w:tcW w:w="1855" w:type="dxa"/>
           </w:tcPr>
           <w:p>
             <w:pPr>
@@ -1654,6 +1728,19 @@
               </w:rPr>
               <w:t>Input</w:t>
             </w:r>
+          </w:p>
+        </w:tc>
+        <w:tc>
+          <w:tcPr>
+            <w:tcW w:w="3620" w:type="dxa"/>
+          </w:tcPr>
+          <w:p>
+            <w:pPr>
+              <w:cnfStyle w:val="000000100000" w:firstRow="0" w:lastRow="0" w:firstColumn="0" w:lastColumn="0" w:oddVBand="0" w:evenVBand="0" w:oddHBand="1" w:evenHBand="0" w:firstRowFirstColumn="0" w:firstRowLastColumn="0" w:lastRowFirstColumn="0" w:lastRowLastColumn="0"/>
+              <w:rPr>
+                <w:lang w:val="en-US"/>
+              </w:rPr>
+            </w:pPr>
           </w:p>
         </w:tc>
       </w:tr>
@@ -1661,7 +1748,7 @@
         <w:tc>
           <w:tcPr>
             <w:cnfStyle w:val="001000000000" w:firstRow="0" w:lastRow="0" w:firstColumn="1" w:lastColumn="0" w:oddVBand="0" w:evenVBand="0" w:oddHBand="0" w:evenHBand="0" w:firstRowFirstColumn="0" w:firstRowLastColumn="0" w:lastRowFirstColumn="0" w:lastRowLastColumn="0"/>
-            <w:tcW w:w="4106" w:type="dxa"/>
+            <w:tcW w:w="2466" w:type="dxa"/>
           </w:tcPr>
           <w:p>
             <w:pPr>
@@ -1671,7 +1758,6 @@
                 <w:lang w:val="en-US"/>
               </w:rPr>
             </w:pPr>
-            <w:proofErr w:type="spellStart"/>
             <w:r>
               <w:rPr>
                 <w:b w:val="0"/>
@@ -1681,12 +1767,11 @@
               <w:lastRenderedPageBreak/>
               <w:t>MeasureSquareness</w:t>
             </w:r>
-            <w:proofErr w:type="spellEnd"/>
-          </w:p>
-        </w:tc>
-        <w:tc>
-          <w:tcPr>
-            <w:tcW w:w="2693" w:type="dxa"/>
+          </w:p>
+        </w:tc>
+        <w:tc>
+          <w:tcPr>
+            <w:tcW w:w="1268" w:type="dxa"/>
           </w:tcPr>
           <w:p>
             <w:pPr>
@@ -1705,7 +1790,7 @@
         </w:tc>
         <w:tc>
           <w:tcPr>
-            <w:tcW w:w="2545" w:type="dxa"/>
+            <w:tcW w:w="1855" w:type="dxa"/>
           </w:tcPr>
           <w:p>
             <w:pPr>
@@ -1720,6 +1805,19 @@
               </w:rPr>
               <w:t>Input</w:t>
             </w:r>
+          </w:p>
+        </w:tc>
+        <w:tc>
+          <w:tcPr>
+            <w:tcW w:w="3620" w:type="dxa"/>
+          </w:tcPr>
+          <w:p>
+            <w:pPr>
+              <w:cnfStyle w:val="000000000000" w:firstRow="0" w:lastRow="0" w:firstColumn="0" w:lastColumn="0" w:oddVBand="0" w:evenVBand="0" w:oddHBand="0" w:evenHBand="0" w:firstRowFirstColumn="0" w:firstRowLastColumn="0" w:lastRowFirstColumn="0" w:lastRowLastColumn="0"/>
+              <w:rPr>
+                <w:lang w:val="en-US"/>
+              </w:rPr>
+            </w:pPr>
           </w:p>
         </w:tc>
       </w:tr>
@@ -1730,7 +1828,7 @@
         <w:tc>
           <w:tcPr>
             <w:cnfStyle w:val="001000000000" w:firstRow="0" w:lastRow="0" w:firstColumn="1" w:lastColumn="0" w:oddVBand="0" w:evenVBand="0" w:oddHBand="0" w:evenHBand="0" w:firstRowFirstColumn="0" w:firstRowLastColumn="0" w:lastRowFirstColumn="0" w:lastRowLastColumn="0"/>
-            <w:tcW w:w="4106" w:type="dxa"/>
+            <w:tcW w:w="2466" w:type="dxa"/>
           </w:tcPr>
           <w:p>
             <w:pPr>
@@ -1740,7 +1838,6 @@
                 <w:lang w:val="en-US"/>
               </w:rPr>
             </w:pPr>
-            <w:proofErr w:type="spellStart"/>
             <w:r>
               <w:rPr>
                 <w:b w:val="0"/>
@@ -1749,12 +1846,11 @@
               </w:rPr>
               <w:t>HasCords</w:t>
             </w:r>
-            <w:proofErr w:type="spellEnd"/>
-          </w:p>
-        </w:tc>
-        <w:tc>
-          <w:tcPr>
-            <w:tcW w:w="2693" w:type="dxa"/>
+          </w:p>
+        </w:tc>
+        <w:tc>
+          <w:tcPr>
+            <w:tcW w:w="1268" w:type="dxa"/>
           </w:tcPr>
           <w:p>
             <w:pPr>
@@ -1773,7 +1869,7 @@
         </w:tc>
         <w:tc>
           <w:tcPr>
-            <w:tcW w:w="2545" w:type="dxa"/>
+            <w:tcW w:w="1855" w:type="dxa"/>
           </w:tcPr>
           <w:p>
             <w:pPr>
@@ -1788,6 +1884,19 @@
               </w:rPr>
               <w:t>Input</w:t>
             </w:r>
+          </w:p>
+        </w:tc>
+        <w:tc>
+          <w:tcPr>
+            <w:tcW w:w="3620" w:type="dxa"/>
+          </w:tcPr>
+          <w:p>
+            <w:pPr>
+              <w:cnfStyle w:val="000000100000" w:firstRow="0" w:lastRow="0" w:firstColumn="0" w:lastColumn="0" w:oddVBand="0" w:evenVBand="0" w:oddHBand="1" w:evenHBand="0" w:firstRowFirstColumn="0" w:firstRowLastColumn="0" w:lastRowFirstColumn="0" w:lastRowLastColumn="0"/>
+              <w:rPr>
+                <w:lang w:val="en-US"/>
+              </w:rPr>
+            </w:pPr>
           </w:p>
         </w:tc>
       </w:tr>
@@ -1795,7 +1904,7 @@
         <w:tc>
           <w:tcPr>
             <w:cnfStyle w:val="001000000000" w:firstRow="0" w:lastRow="0" w:firstColumn="1" w:lastColumn="0" w:oddVBand="0" w:evenVBand="0" w:oddHBand="0" w:evenHBand="0" w:firstRowFirstColumn="0" w:firstRowLastColumn="0" w:lastRowFirstColumn="0" w:lastRowLastColumn="0"/>
-            <w:tcW w:w="4106" w:type="dxa"/>
+            <w:tcW w:w="2466" w:type="dxa"/>
           </w:tcPr>
           <w:p>
             <w:pPr>
@@ -1805,7 +1914,6 @@
                 <w:lang w:val="en-US"/>
               </w:rPr>
             </w:pPr>
-            <w:proofErr w:type="spellStart"/>
             <w:r>
               <w:rPr>
                 <w:b w:val="0"/>
@@ -1814,12 +1922,11 @@
               </w:rPr>
               <w:t>StartMeasure</w:t>
             </w:r>
-            <w:proofErr w:type="spellEnd"/>
-          </w:p>
-        </w:tc>
-        <w:tc>
-          <w:tcPr>
-            <w:tcW w:w="2693" w:type="dxa"/>
+          </w:p>
+        </w:tc>
+        <w:tc>
+          <w:tcPr>
+            <w:tcW w:w="1268" w:type="dxa"/>
           </w:tcPr>
           <w:p>
             <w:pPr>
@@ -1838,7 +1945,7 @@
         </w:tc>
         <w:tc>
           <w:tcPr>
-            <w:tcW w:w="2545" w:type="dxa"/>
+            <w:tcW w:w="1855" w:type="dxa"/>
           </w:tcPr>
           <w:p>
             <w:pPr>
@@ -1853,6 +1960,19 @@
               </w:rPr>
               <w:t>Input</w:t>
             </w:r>
+          </w:p>
+        </w:tc>
+        <w:tc>
+          <w:tcPr>
+            <w:tcW w:w="3620" w:type="dxa"/>
+          </w:tcPr>
+          <w:p>
+            <w:pPr>
+              <w:cnfStyle w:val="000000000000" w:firstRow="0" w:lastRow="0" w:firstColumn="0" w:lastColumn="0" w:oddVBand="0" w:evenVBand="0" w:oddHBand="0" w:evenHBand="0" w:firstRowFirstColumn="0" w:firstRowLastColumn="0" w:lastRowFirstColumn="0" w:lastRowLastColumn="0"/>
+              <w:rPr>
+                <w:lang w:val="en-US"/>
+              </w:rPr>
+            </w:pPr>
           </w:p>
         </w:tc>
       </w:tr>
@@ -1863,7 +1983,7 @@
         <w:tc>
           <w:tcPr>
             <w:cnfStyle w:val="001000000000" w:firstRow="0" w:lastRow="0" w:firstColumn="1" w:lastColumn="0" w:oddVBand="0" w:evenVBand="0" w:oddHBand="0" w:evenHBand="0" w:firstRowFirstColumn="0" w:firstRowLastColumn="0" w:lastRowFirstColumn="0" w:lastRowLastColumn="0"/>
-            <w:tcW w:w="4106" w:type="dxa"/>
+            <w:tcW w:w="2466" w:type="dxa"/>
           </w:tcPr>
           <w:p>
             <w:pPr>
@@ -1879,13 +1999,13 @@
                 <w:bCs w:val="0"/>
                 <w:lang w:val="en-US"/>
               </w:rPr>
-              <w:t>Approved</w:t>
-            </w:r>
-          </w:p>
-        </w:tc>
-        <w:tc>
-          <w:tcPr>
-            <w:tcW w:w="2693" w:type="dxa"/>
+              <w:t>ResultFeedback</w:t>
+            </w:r>
+          </w:p>
+        </w:tc>
+        <w:tc>
+          <w:tcPr>
+            <w:tcW w:w="1268" w:type="dxa"/>
           </w:tcPr>
           <w:p>
             <w:pPr>
@@ -1904,7 +2024,7 @@
         </w:tc>
         <w:tc>
           <w:tcPr>
-            <w:tcW w:w="2545" w:type="dxa"/>
+            <w:tcW w:w="1855" w:type="dxa"/>
           </w:tcPr>
           <w:p>
             <w:pPr>
@@ -1918,6 +2038,25 @@
                 <w:lang w:val="en-US"/>
               </w:rPr>
               <w:t>Input</w:t>
+            </w:r>
+          </w:p>
+        </w:tc>
+        <w:tc>
+          <w:tcPr>
+            <w:tcW w:w="3620" w:type="dxa"/>
+          </w:tcPr>
+          <w:p>
+            <w:pPr>
+              <w:cnfStyle w:val="000000100000" w:firstRow="0" w:lastRow="0" w:firstColumn="0" w:lastColumn="0" w:oddVBand="0" w:evenVBand="0" w:oddHBand="1" w:evenHBand="0" w:firstRowFirstColumn="0" w:firstRowLastColumn="0" w:lastRowFirstColumn="0" w:lastRowLastColumn="0"/>
+              <w:rPr>
+                <w:lang w:val="en-US"/>
+              </w:rPr>
+            </w:pPr>
+            <w:r>
+              <w:rPr>
+                <w:lang w:val="en-US"/>
+              </w:rPr>
+              <w:t>1=Approved, 2=Repeat, 3=Reject</w:t>
             </w:r>
           </w:p>
         </w:tc>
@@ -1926,7 +2065,7 @@
         <w:tc>
           <w:tcPr>
             <w:cnfStyle w:val="001000000000" w:firstRow="0" w:lastRow="0" w:firstColumn="1" w:lastColumn="0" w:oddVBand="0" w:evenVBand="0" w:oddHBand="0" w:evenHBand="0" w:firstRowFirstColumn="0" w:firstRowLastColumn="0" w:lastRowFirstColumn="0" w:lastRowLastColumn="0"/>
-            <w:tcW w:w="4106" w:type="dxa"/>
+            <w:tcW w:w="2466" w:type="dxa"/>
           </w:tcPr>
           <w:p>
             <w:pPr>
@@ -1942,13 +2081,13 @@
                 <w:bCs w:val="0"/>
                 <w:lang w:val="en-US"/>
               </w:rPr>
-              <w:t>Retry</w:t>
-            </w:r>
-          </w:p>
-        </w:tc>
-        <w:tc>
-          <w:tcPr>
-            <w:tcW w:w="2693" w:type="dxa"/>
+              <w:t>SerialNumberOut</w:t>
+            </w:r>
+          </w:p>
+        </w:tc>
+        <w:tc>
+          <w:tcPr>
+            <w:tcW w:w="1268" w:type="dxa"/>
           </w:tcPr>
           <w:p>
             <w:pPr>
@@ -1961,13 +2100,13 @@
               <w:rPr>
                 <w:lang w:val="en-US"/>
               </w:rPr>
-              <w:t>Boolean</w:t>
-            </w:r>
-          </w:p>
-        </w:tc>
-        <w:tc>
-          <w:tcPr>
-            <w:tcW w:w="2545" w:type="dxa"/>
+              <w:t>String</w:t>
+            </w:r>
+          </w:p>
+        </w:tc>
+        <w:tc>
+          <w:tcPr>
+            <w:tcW w:w="1855" w:type="dxa"/>
           </w:tcPr>
           <w:p>
             <w:pPr>
@@ -1980,8 +2119,21 @@
               <w:rPr>
                 <w:lang w:val="en-US"/>
               </w:rPr>
-              <w:t>Input</w:t>
-            </w:r>
+              <w:t>Output</w:t>
+            </w:r>
+          </w:p>
+        </w:tc>
+        <w:tc>
+          <w:tcPr>
+            <w:tcW w:w="3620" w:type="dxa"/>
+          </w:tcPr>
+          <w:p>
+            <w:pPr>
+              <w:cnfStyle w:val="000000000000" w:firstRow="0" w:lastRow="0" w:firstColumn="0" w:lastColumn="0" w:oddVBand="0" w:evenVBand="0" w:oddHBand="0" w:evenHBand="0" w:firstRowFirstColumn="0" w:firstRowLastColumn="0" w:lastRowFirstColumn="0" w:lastRowLastColumn="0"/>
+              <w:rPr>
+                <w:lang w:val="en-US"/>
+              </w:rPr>
+            </w:pPr>
           </w:p>
         </w:tc>
       </w:tr>
@@ -1992,7 +2144,7 @@
         <w:tc>
           <w:tcPr>
             <w:cnfStyle w:val="001000000000" w:firstRow="0" w:lastRow="0" w:firstColumn="1" w:lastColumn="0" w:oddVBand="0" w:evenVBand="0" w:oddHBand="0" w:evenHBand="0" w:firstRowFirstColumn="0" w:firstRowLastColumn="0" w:lastRowFirstColumn="0" w:lastRowLastColumn="0"/>
-            <w:tcW w:w="4106" w:type="dxa"/>
+            <w:tcW w:w="2466" w:type="dxa"/>
           </w:tcPr>
           <w:p>
             <w:pPr>
@@ -2008,13 +2160,21 @@
                 <w:bCs w:val="0"/>
                 <w:lang w:val="en-US"/>
               </w:rPr>
-              <w:t>Reject</w:t>
-            </w:r>
-          </w:p>
-        </w:tc>
-        <w:tc>
-          <w:tcPr>
-            <w:tcW w:w="2693" w:type="dxa"/>
+              <w:t>Date</w:t>
+            </w:r>
+            <w:r>
+              <w:rPr>
+                <w:b w:val="0"/>
+                <w:bCs w:val="0"/>
+                <w:lang w:val="en-US"/>
+              </w:rPr>
+              <w:t>Time</w:t>
+            </w:r>
+          </w:p>
+        </w:tc>
+        <w:tc>
+          <w:tcPr>
+            <w:tcW w:w="1268" w:type="dxa"/>
           </w:tcPr>
           <w:p>
             <w:pPr>
@@ -2027,13 +2187,13 @@
               <w:rPr>
                 <w:lang w:val="en-US"/>
               </w:rPr>
-              <w:t>Boolean</w:t>
-            </w:r>
-          </w:p>
-        </w:tc>
-        <w:tc>
-          <w:tcPr>
-            <w:tcW w:w="2545" w:type="dxa"/>
+              <w:t>String</w:t>
+            </w:r>
+          </w:p>
+        </w:tc>
+        <w:tc>
+          <w:tcPr>
+            <w:tcW w:w="1855" w:type="dxa"/>
           </w:tcPr>
           <w:p>
             <w:pPr>
@@ -2046,7 +2206,26 @@
               <w:rPr>
                 <w:lang w:val="en-US"/>
               </w:rPr>
-              <w:t>Input</w:t>
+              <w:t>Output</w:t>
+            </w:r>
+          </w:p>
+        </w:tc>
+        <w:tc>
+          <w:tcPr>
+            <w:tcW w:w="3620" w:type="dxa"/>
+          </w:tcPr>
+          <w:p>
+            <w:pPr>
+              <w:cnfStyle w:val="000000100000" w:firstRow="0" w:lastRow="0" w:firstColumn="0" w:lastColumn="0" w:oddVBand="0" w:evenVBand="0" w:oddHBand="1" w:evenHBand="0" w:firstRowFirstColumn="0" w:firstRowLastColumn="0" w:lastRowFirstColumn="0" w:lastRowLastColumn="0"/>
+              <w:rPr>
+                <w:lang w:val="en-US"/>
+              </w:rPr>
+            </w:pPr>
+            <w:r>
+              <w:rPr>
+                <w:lang w:val="en-US"/>
+              </w:rPr>
+              <w:t>Date – Time</w:t>
             </w:r>
           </w:p>
         </w:tc>
@@ -2055,7 +2234,7 @@
         <w:tc>
           <w:tcPr>
             <w:cnfStyle w:val="001000000000" w:firstRow="0" w:lastRow="0" w:firstColumn="1" w:lastColumn="0" w:oddVBand="0" w:evenVBand="0" w:oddHBand="0" w:evenHBand="0" w:firstRowFirstColumn="0" w:firstRowLastColumn="0" w:lastRowFirstColumn="0" w:lastRowLastColumn="0"/>
-            <w:tcW w:w="4106" w:type="dxa"/>
+            <w:tcW w:w="2466" w:type="dxa"/>
           </w:tcPr>
           <w:p>
             <w:pPr>
@@ -2065,21 +2244,19 @@
                 <w:lang w:val="en-US"/>
               </w:rPr>
             </w:pPr>
-            <w:proofErr w:type="spellStart"/>
             <w:r>
               <w:rPr>
                 <w:b w:val="0"/>
                 <w:bCs w:val="0"/>
                 <w:lang w:val="en-US"/>
               </w:rPr>
-              <w:t>SerialNumberOut</w:t>
-            </w:r>
-            <w:proofErr w:type="spellEnd"/>
-          </w:p>
-        </w:tc>
-        <w:tc>
-          <w:tcPr>
-            <w:tcW w:w="2693" w:type="dxa"/>
+              <w:t>MeasuredDropA</w:t>
+            </w:r>
+          </w:p>
+        </w:tc>
+        <w:tc>
+          <w:tcPr>
+            <w:tcW w:w="1268" w:type="dxa"/>
           </w:tcPr>
           <w:p>
             <w:pPr>
@@ -2092,13 +2269,13 @@
               <w:rPr>
                 <w:lang w:val="en-US"/>
               </w:rPr>
-              <w:t>String</w:t>
-            </w:r>
-          </w:p>
-        </w:tc>
-        <w:tc>
-          <w:tcPr>
-            <w:tcW w:w="2545" w:type="dxa"/>
+              <w:t>Double</w:t>
+            </w:r>
+          </w:p>
+        </w:tc>
+        <w:tc>
+          <w:tcPr>
+            <w:tcW w:w="1855" w:type="dxa"/>
           </w:tcPr>
           <w:p>
             <w:pPr>
@@ -2113,6 +2290,19 @@
               </w:rPr>
               <w:t>Output</w:t>
             </w:r>
+          </w:p>
+        </w:tc>
+        <w:tc>
+          <w:tcPr>
+            <w:tcW w:w="3620" w:type="dxa"/>
+          </w:tcPr>
+          <w:p>
+            <w:pPr>
+              <w:cnfStyle w:val="000000000000" w:firstRow="0" w:lastRow="0" w:firstColumn="0" w:lastColumn="0" w:oddVBand="0" w:evenVBand="0" w:oddHBand="0" w:evenHBand="0" w:firstRowFirstColumn="0" w:firstRowLastColumn="0" w:lastRowFirstColumn="0" w:lastRowLastColumn="0"/>
+              <w:rPr>
+                <w:lang w:val="en-US"/>
+              </w:rPr>
+            </w:pPr>
           </w:p>
         </w:tc>
       </w:tr>
@@ -2123,7 +2313,7 @@
         <w:tc>
           <w:tcPr>
             <w:cnfStyle w:val="001000000000" w:firstRow="0" w:lastRow="0" w:firstColumn="1" w:lastColumn="0" w:oddVBand="0" w:evenVBand="0" w:oddHBand="0" w:evenHBand="0" w:firstRowFirstColumn="0" w:firstRowLastColumn="0" w:lastRowFirstColumn="0" w:lastRowLastColumn="0"/>
-            <w:tcW w:w="4106" w:type="dxa"/>
+            <w:tcW w:w="2466" w:type="dxa"/>
           </w:tcPr>
           <w:p>
             <w:pPr>
@@ -2139,13 +2329,13 @@
                 <w:bCs w:val="0"/>
                 <w:lang w:val="en-US"/>
               </w:rPr>
-              <w:t>Date</w:t>
-            </w:r>
-          </w:p>
-        </w:tc>
-        <w:tc>
-          <w:tcPr>
-            <w:tcW w:w="2693" w:type="dxa"/>
+              <w:t>MeasuredDropB</w:t>
+            </w:r>
+          </w:p>
+        </w:tc>
+        <w:tc>
+          <w:tcPr>
+            <w:tcW w:w="1268" w:type="dxa"/>
           </w:tcPr>
           <w:p>
             <w:pPr>
@@ -2158,13 +2348,13 @@
               <w:rPr>
                 <w:lang w:val="en-US"/>
               </w:rPr>
-              <w:t>String</w:t>
-            </w:r>
-          </w:p>
-        </w:tc>
-        <w:tc>
-          <w:tcPr>
-            <w:tcW w:w="2545" w:type="dxa"/>
+              <w:t>Double</w:t>
+            </w:r>
+          </w:p>
+        </w:tc>
+        <w:tc>
+          <w:tcPr>
+            <w:tcW w:w="1855" w:type="dxa"/>
           </w:tcPr>
           <w:p>
             <w:pPr>
@@ -2179,6 +2369,19 @@
               </w:rPr>
               <w:t>Output</w:t>
             </w:r>
+          </w:p>
+        </w:tc>
+        <w:tc>
+          <w:tcPr>
+            <w:tcW w:w="3620" w:type="dxa"/>
+          </w:tcPr>
+          <w:p>
+            <w:pPr>
+              <w:cnfStyle w:val="000000100000" w:firstRow="0" w:lastRow="0" w:firstColumn="0" w:lastColumn="0" w:oddVBand="0" w:evenVBand="0" w:oddHBand="1" w:evenHBand="0" w:firstRowFirstColumn="0" w:firstRowLastColumn="0" w:lastRowFirstColumn="0" w:lastRowLastColumn="0"/>
+              <w:rPr>
+                <w:lang w:val="en-US"/>
+              </w:rPr>
+            </w:pPr>
           </w:p>
         </w:tc>
       </w:tr>
@@ -2186,7 +2389,7 @@
         <w:tc>
           <w:tcPr>
             <w:cnfStyle w:val="001000000000" w:firstRow="0" w:lastRow="0" w:firstColumn="1" w:lastColumn="0" w:oddVBand="0" w:evenVBand="0" w:oddHBand="0" w:evenHBand="0" w:firstRowFirstColumn="0" w:firstRowLastColumn="0" w:lastRowFirstColumn="0" w:lastRowLastColumn="0"/>
-            <w:tcW w:w="4106" w:type="dxa"/>
+            <w:tcW w:w="2466" w:type="dxa"/>
           </w:tcPr>
           <w:p>
             <w:pPr>
@@ -2202,13 +2405,13 @@
                 <w:bCs w:val="0"/>
                 <w:lang w:val="en-US"/>
               </w:rPr>
-              <w:t>Time</w:t>
-            </w:r>
-          </w:p>
-        </w:tc>
-        <w:tc>
-          <w:tcPr>
-            <w:tcW w:w="2693" w:type="dxa"/>
+              <w:t>MeasuredDropC</w:t>
+            </w:r>
+          </w:p>
+        </w:tc>
+        <w:tc>
+          <w:tcPr>
+            <w:tcW w:w="1268" w:type="dxa"/>
           </w:tcPr>
           <w:p>
             <w:pPr>
@@ -2221,13 +2424,13 @@
               <w:rPr>
                 <w:lang w:val="en-US"/>
               </w:rPr>
-              <w:t>String</w:t>
-            </w:r>
-          </w:p>
-        </w:tc>
-        <w:tc>
-          <w:tcPr>
-            <w:tcW w:w="2545" w:type="dxa"/>
+              <w:t>Double</w:t>
+            </w:r>
+          </w:p>
+        </w:tc>
+        <w:tc>
+          <w:tcPr>
+            <w:tcW w:w="1855" w:type="dxa"/>
           </w:tcPr>
           <w:p>
             <w:pPr>
@@ -2242,6 +2445,19 @@
               </w:rPr>
               <w:t>Output</w:t>
             </w:r>
+          </w:p>
+        </w:tc>
+        <w:tc>
+          <w:tcPr>
+            <w:tcW w:w="3620" w:type="dxa"/>
+          </w:tcPr>
+          <w:p>
+            <w:pPr>
+              <w:cnfStyle w:val="000000000000" w:firstRow="0" w:lastRow="0" w:firstColumn="0" w:lastColumn="0" w:oddVBand="0" w:evenVBand="0" w:oddHBand="0" w:evenHBand="0" w:firstRowFirstColumn="0" w:firstRowLastColumn="0" w:lastRowFirstColumn="0" w:lastRowLastColumn="0"/>
+              <w:rPr>
+                <w:lang w:val="en-US"/>
+              </w:rPr>
+            </w:pPr>
           </w:p>
         </w:tc>
       </w:tr>
@@ -2252,7 +2468,7 @@
         <w:tc>
           <w:tcPr>
             <w:cnfStyle w:val="001000000000" w:firstRow="0" w:lastRow="0" w:firstColumn="1" w:lastColumn="0" w:oddVBand="0" w:evenVBand="0" w:oddHBand="0" w:evenHBand="0" w:firstRowFirstColumn="0" w:firstRowLastColumn="0" w:lastRowFirstColumn="0" w:lastRowLastColumn="0"/>
-            <w:tcW w:w="4106" w:type="dxa"/>
+            <w:tcW w:w="2466" w:type="dxa"/>
           </w:tcPr>
           <w:p>
             <w:pPr>
@@ -2262,21 +2478,19 @@
                 <w:lang w:val="en-US"/>
               </w:rPr>
             </w:pPr>
-            <w:proofErr w:type="spellStart"/>
             <w:r>
               <w:rPr>
                 <w:b w:val="0"/>
                 <w:bCs w:val="0"/>
                 <w:lang w:val="en-US"/>
               </w:rPr>
-              <w:t>MeasuredDropA</w:t>
-            </w:r>
-            <w:proofErr w:type="spellEnd"/>
-          </w:p>
-        </w:tc>
-        <w:tc>
-          <w:tcPr>
-            <w:tcW w:w="2693" w:type="dxa"/>
+              <w:t>DeltaDrop</w:t>
+            </w:r>
+          </w:p>
+        </w:tc>
+        <w:tc>
+          <w:tcPr>
+            <w:tcW w:w="1268" w:type="dxa"/>
           </w:tcPr>
           <w:p>
             <w:pPr>
@@ -2295,7 +2509,7 @@
         </w:tc>
         <w:tc>
           <w:tcPr>
-            <w:tcW w:w="2545" w:type="dxa"/>
+            <w:tcW w:w="1855" w:type="dxa"/>
           </w:tcPr>
           <w:p>
             <w:pPr>
@@ -2310,6 +2524,19 @@
               </w:rPr>
               <w:t>Output</w:t>
             </w:r>
+          </w:p>
+        </w:tc>
+        <w:tc>
+          <w:tcPr>
+            <w:tcW w:w="3620" w:type="dxa"/>
+          </w:tcPr>
+          <w:p>
+            <w:pPr>
+              <w:cnfStyle w:val="000000100000" w:firstRow="0" w:lastRow="0" w:firstColumn="0" w:lastColumn="0" w:oddVBand="0" w:evenVBand="0" w:oddHBand="1" w:evenHBand="0" w:firstRowFirstColumn="0" w:firstRowLastColumn="0" w:lastRowFirstColumn="0" w:lastRowLastColumn="0"/>
+              <w:rPr>
+                <w:lang w:val="en-US"/>
+              </w:rPr>
+            </w:pPr>
           </w:p>
         </w:tc>
       </w:tr>
@@ -2317,7 +2544,7 @@
         <w:tc>
           <w:tcPr>
             <w:cnfStyle w:val="001000000000" w:firstRow="0" w:lastRow="0" w:firstColumn="1" w:lastColumn="0" w:oddVBand="0" w:evenVBand="0" w:oddHBand="0" w:evenHBand="0" w:firstRowFirstColumn="0" w:firstRowLastColumn="0" w:lastRowFirstColumn="0" w:lastRowLastColumn="0"/>
-            <w:tcW w:w="4106" w:type="dxa"/>
+            <w:tcW w:w="2466" w:type="dxa"/>
           </w:tcPr>
           <w:p>
             <w:pPr>
@@ -2327,21 +2554,19 @@
                 <w:lang w:val="en-US"/>
               </w:rPr>
             </w:pPr>
-            <w:proofErr w:type="spellStart"/>
             <w:r>
               <w:rPr>
                 <w:b w:val="0"/>
                 <w:bCs w:val="0"/>
                 <w:lang w:val="en-US"/>
               </w:rPr>
-              <w:t>MeasuredDropB</w:t>
-            </w:r>
-            <w:proofErr w:type="spellEnd"/>
-          </w:p>
-        </w:tc>
-        <w:tc>
-          <w:tcPr>
-            <w:tcW w:w="2693" w:type="dxa"/>
+              <w:t>MeasuredWidth</w:t>
+            </w:r>
+          </w:p>
+        </w:tc>
+        <w:tc>
+          <w:tcPr>
+            <w:tcW w:w="1268" w:type="dxa"/>
           </w:tcPr>
           <w:p>
             <w:pPr>
@@ -2360,7 +2585,7 @@
         </w:tc>
         <w:tc>
           <w:tcPr>
-            <w:tcW w:w="2545" w:type="dxa"/>
+            <w:tcW w:w="1855" w:type="dxa"/>
           </w:tcPr>
           <w:p>
             <w:pPr>
@@ -2375,6 +2600,19 @@
               </w:rPr>
               <w:t>Output</w:t>
             </w:r>
+          </w:p>
+        </w:tc>
+        <w:tc>
+          <w:tcPr>
+            <w:tcW w:w="3620" w:type="dxa"/>
+          </w:tcPr>
+          <w:p>
+            <w:pPr>
+              <w:cnfStyle w:val="000000000000" w:firstRow="0" w:lastRow="0" w:firstColumn="0" w:lastColumn="0" w:oddVBand="0" w:evenVBand="0" w:oddHBand="0" w:evenHBand="0" w:firstRowFirstColumn="0" w:firstRowLastColumn="0" w:lastRowFirstColumn="0" w:lastRowLastColumn="0"/>
+              <w:rPr>
+                <w:lang w:val="en-US"/>
+              </w:rPr>
+            </w:pPr>
           </w:p>
         </w:tc>
       </w:tr>
@@ -2385,7 +2623,7 @@
         <w:tc>
           <w:tcPr>
             <w:cnfStyle w:val="001000000000" w:firstRow="0" w:lastRow="0" w:firstColumn="1" w:lastColumn="0" w:oddVBand="0" w:evenVBand="0" w:oddHBand="0" w:evenHBand="0" w:firstRowFirstColumn="0" w:firstRowLastColumn="0" w:lastRowFirstColumn="0" w:lastRowLastColumn="0"/>
-            <w:tcW w:w="4106" w:type="dxa"/>
+            <w:tcW w:w="2466" w:type="dxa"/>
           </w:tcPr>
           <w:p>
             <w:pPr>
@@ -2395,21 +2633,19 @@
                 <w:lang w:val="en-US"/>
               </w:rPr>
             </w:pPr>
-            <w:proofErr w:type="spellStart"/>
             <w:r>
               <w:rPr>
                 <w:b w:val="0"/>
                 <w:bCs w:val="0"/>
                 <w:lang w:val="en-US"/>
               </w:rPr>
-              <w:t>MeasuredDropC</w:t>
-            </w:r>
-            <w:proofErr w:type="spellEnd"/>
-          </w:p>
-        </w:tc>
-        <w:tc>
-          <w:tcPr>
-            <w:tcW w:w="2693" w:type="dxa"/>
+              <w:t>HoistState</w:t>
+            </w:r>
+          </w:p>
+        </w:tc>
+        <w:tc>
+          <w:tcPr>
+            <w:tcW w:w="1268" w:type="dxa"/>
           </w:tcPr>
           <w:p>
             <w:pPr>
@@ -2422,13 +2658,13 @@
               <w:rPr>
                 <w:lang w:val="en-US"/>
               </w:rPr>
-              <w:t>Double</w:t>
-            </w:r>
-          </w:p>
-        </w:tc>
-        <w:tc>
-          <w:tcPr>
-            <w:tcW w:w="2545" w:type="dxa"/>
+              <w:t>String</w:t>
+            </w:r>
+          </w:p>
+        </w:tc>
+        <w:tc>
+          <w:tcPr>
+            <w:tcW w:w="1855" w:type="dxa"/>
           </w:tcPr>
           <w:p>
             <w:pPr>
@@ -2443,6 +2679,19 @@
               </w:rPr>
               <w:t>Output</w:t>
             </w:r>
+          </w:p>
+        </w:tc>
+        <w:tc>
+          <w:tcPr>
+            <w:tcW w:w="3620" w:type="dxa"/>
+          </w:tcPr>
+          <w:p>
+            <w:pPr>
+              <w:cnfStyle w:val="000000100000" w:firstRow="0" w:lastRow="0" w:firstColumn="0" w:lastColumn="0" w:oddVBand="0" w:evenVBand="0" w:oddHBand="1" w:evenHBand="0" w:firstRowFirstColumn="0" w:firstRowLastColumn="0" w:lastRowFirstColumn="0" w:lastRowLastColumn="0"/>
+              <w:rPr>
+                <w:lang w:val="en-US"/>
+              </w:rPr>
+            </w:pPr>
           </w:p>
         </w:tc>
       </w:tr>
@@ -2450,7 +2699,7 @@
         <w:tc>
           <w:tcPr>
             <w:cnfStyle w:val="001000000000" w:firstRow="0" w:lastRow="0" w:firstColumn="1" w:lastColumn="0" w:oddVBand="0" w:evenVBand="0" w:oddHBand="0" w:evenHBand="0" w:firstRowFirstColumn="0" w:firstRowLastColumn="0" w:lastRowFirstColumn="0" w:lastRowLastColumn="0"/>
-            <w:tcW w:w="4106" w:type="dxa"/>
+            <w:tcW w:w="2466" w:type="dxa"/>
           </w:tcPr>
           <w:p>
             <w:pPr>
@@ -2460,21 +2709,19 @@
                 <w:lang w:val="en-US"/>
               </w:rPr>
             </w:pPr>
-            <w:proofErr w:type="spellStart"/>
             <w:r>
               <w:rPr>
                 <w:b w:val="0"/>
                 <w:bCs w:val="0"/>
                 <w:lang w:val="en-US"/>
               </w:rPr>
-              <w:t>DeltaDrop</w:t>
-            </w:r>
-            <w:proofErr w:type="spellEnd"/>
-          </w:p>
-        </w:tc>
-        <w:tc>
-          <w:tcPr>
-            <w:tcW w:w="2693" w:type="dxa"/>
+              <w:t>HoistError</w:t>
+            </w:r>
+          </w:p>
+        </w:tc>
+        <w:tc>
+          <w:tcPr>
+            <w:tcW w:w="1268" w:type="dxa"/>
           </w:tcPr>
           <w:p>
             <w:pPr>
@@ -2487,13 +2734,13 @@
               <w:rPr>
                 <w:lang w:val="en-US"/>
               </w:rPr>
-              <w:t>Double</w:t>
-            </w:r>
-          </w:p>
-        </w:tc>
-        <w:tc>
-          <w:tcPr>
-            <w:tcW w:w="2545" w:type="dxa"/>
+              <w:t>Integer</w:t>
+            </w:r>
+          </w:p>
+        </w:tc>
+        <w:tc>
+          <w:tcPr>
+            <w:tcW w:w="1855" w:type="dxa"/>
           </w:tcPr>
           <w:p>
             <w:pPr>
@@ -2510,104 +2757,9 @@
             </w:r>
           </w:p>
         </w:tc>
-      </w:tr>
-      <w:tr>
-        <w:trPr>
-          <w:cnfStyle w:val="000000100000" w:firstRow="0" w:lastRow="0" w:firstColumn="0" w:lastColumn="0" w:oddVBand="0" w:evenVBand="0" w:oddHBand="1" w:evenHBand="0" w:firstRowFirstColumn="0" w:firstRowLastColumn="0" w:lastRowFirstColumn="0" w:lastRowLastColumn="0"/>
-        </w:trPr>
-        <w:tc>
-          <w:tcPr>
-            <w:cnfStyle w:val="001000000000" w:firstRow="0" w:lastRow="0" w:firstColumn="1" w:lastColumn="0" w:oddVBand="0" w:evenVBand="0" w:oddHBand="0" w:evenHBand="0" w:firstRowFirstColumn="0" w:firstRowLastColumn="0" w:lastRowFirstColumn="0" w:lastRowLastColumn="0"/>
-            <w:tcW w:w="4106" w:type="dxa"/>
-          </w:tcPr>
-          <w:p>
-            <w:pPr>
-              <w:rPr>
-                <w:b w:val="0"/>
-                <w:bCs w:val="0"/>
-                <w:lang w:val="en-US"/>
-              </w:rPr>
-            </w:pPr>
-            <w:proofErr w:type="spellStart"/>
-            <w:r>
-              <w:rPr>
-                <w:b w:val="0"/>
-                <w:bCs w:val="0"/>
-                <w:lang w:val="en-US"/>
-              </w:rPr>
-              <w:t>MeasuredWidth</w:t>
-            </w:r>
-            <w:proofErr w:type="spellEnd"/>
-          </w:p>
-        </w:tc>
-        <w:tc>
-          <w:tcPr>
-            <w:tcW w:w="2693" w:type="dxa"/>
-          </w:tcPr>
-          <w:p>
-            <w:pPr>
-              <w:cnfStyle w:val="000000100000" w:firstRow="0" w:lastRow="0" w:firstColumn="0" w:lastColumn="0" w:oddVBand="0" w:evenVBand="0" w:oddHBand="1" w:evenHBand="0" w:firstRowFirstColumn="0" w:firstRowLastColumn="0" w:lastRowFirstColumn="0" w:lastRowLastColumn="0"/>
-              <w:rPr>
-                <w:lang w:val="en-US"/>
-              </w:rPr>
-            </w:pPr>
-            <w:r>
-              <w:rPr>
-                <w:lang w:val="en-US"/>
-              </w:rPr>
-              <w:t>Double</w:t>
-            </w:r>
-          </w:p>
-        </w:tc>
-        <w:tc>
-          <w:tcPr>
-            <w:tcW w:w="2545" w:type="dxa"/>
-          </w:tcPr>
-          <w:p>
-            <w:pPr>
-              <w:cnfStyle w:val="000000100000" w:firstRow="0" w:lastRow="0" w:firstColumn="0" w:lastColumn="0" w:oddVBand="0" w:evenVBand="0" w:oddHBand="1" w:evenHBand="0" w:firstRowFirstColumn="0" w:firstRowLastColumn="0" w:lastRowFirstColumn="0" w:lastRowLastColumn="0"/>
-              <w:rPr>
-                <w:lang w:val="en-US"/>
-              </w:rPr>
-            </w:pPr>
-            <w:r>
-              <w:rPr>
-                <w:lang w:val="en-US"/>
-              </w:rPr>
-              <w:t>Output</w:t>
-            </w:r>
-          </w:p>
-        </w:tc>
-      </w:tr>
-      <w:tr>
-        <w:tc>
-          <w:tcPr>
-            <w:cnfStyle w:val="001000000000" w:firstRow="0" w:lastRow="0" w:firstColumn="1" w:lastColumn="0" w:oddVBand="0" w:evenVBand="0" w:oddHBand="0" w:evenHBand="0" w:firstRowFirstColumn="0" w:firstRowLastColumn="0" w:lastRowFirstColumn="0" w:lastRowLastColumn="0"/>
-            <w:tcW w:w="4106" w:type="dxa"/>
-          </w:tcPr>
-          <w:p>
-            <w:pPr>
-              <w:rPr>
-                <w:b w:val="0"/>
-                <w:bCs w:val="0"/>
-                <w:lang w:val="en-US"/>
-              </w:rPr>
-            </w:pPr>
-            <w:proofErr w:type="spellStart"/>
-            <w:r>
-              <w:rPr>
-                <w:b w:val="0"/>
-                <w:bCs w:val="0"/>
-                <w:lang w:val="en-US"/>
-              </w:rPr>
-              <w:t>HoistState</w:t>
-            </w:r>
-            <w:proofErr w:type="spellEnd"/>
-          </w:p>
-        </w:tc>
-        <w:tc>
-          <w:tcPr>
-            <w:tcW w:w="2693" w:type="dxa"/>
+        <w:tc>
+          <w:tcPr>
+            <w:tcW w:w="3620" w:type="dxa"/>
           </w:tcPr>
           <w:p>
             <w:pPr>
@@ -2620,94 +2772,7 @@
               <w:rPr>
                 <w:lang w:val="en-US"/>
               </w:rPr>
-              <w:t>String</w:t>
-            </w:r>
-          </w:p>
-        </w:tc>
-        <w:tc>
-          <w:tcPr>
-            <w:tcW w:w="2545" w:type="dxa"/>
-          </w:tcPr>
-          <w:p>
-            <w:pPr>
-              <w:cnfStyle w:val="000000000000" w:firstRow="0" w:lastRow="0" w:firstColumn="0" w:lastColumn="0" w:oddVBand="0" w:evenVBand="0" w:oddHBand="0" w:evenHBand="0" w:firstRowFirstColumn="0" w:firstRowLastColumn="0" w:lastRowFirstColumn="0" w:lastRowLastColumn="0"/>
-              <w:rPr>
-                <w:lang w:val="en-US"/>
-              </w:rPr>
-            </w:pPr>
-            <w:r>
-              <w:rPr>
-                <w:lang w:val="en-US"/>
-              </w:rPr>
-              <w:t>Output</w:t>
-            </w:r>
-          </w:p>
-        </w:tc>
-      </w:tr>
-      <w:tr>
-        <w:trPr>
-          <w:cnfStyle w:val="000000100000" w:firstRow="0" w:lastRow="0" w:firstColumn="0" w:lastColumn="0" w:oddVBand="0" w:evenVBand="0" w:oddHBand="1" w:evenHBand="0" w:firstRowFirstColumn="0" w:firstRowLastColumn="0" w:lastRowFirstColumn="0" w:lastRowLastColumn="0"/>
-        </w:trPr>
-        <w:tc>
-          <w:tcPr>
-            <w:cnfStyle w:val="001000000000" w:firstRow="0" w:lastRow="0" w:firstColumn="1" w:lastColumn="0" w:oddVBand="0" w:evenVBand="0" w:oddHBand="0" w:evenHBand="0" w:firstRowFirstColumn="0" w:firstRowLastColumn="0" w:lastRowFirstColumn="0" w:lastRowLastColumn="0"/>
-            <w:tcW w:w="4106" w:type="dxa"/>
-          </w:tcPr>
-          <w:p>
-            <w:pPr>
-              <w:rPr>
-                <w:b w:val="0"/>
-                <w:bCs w:val="0"/>
-                <w:lang w:val="en-US"/>
-              </w:rPr>
-            </w:pPr>
-            <w:proofErr w:type="spellStart"/>
-            <w:r>
-              <w:rPr>
-                <w:b w:val="0"/>
-                <w:bCs w:val="0"/>
-                <w:lang w:val="en-US"/>
-              </w:rPr>
-              <w:t>HoistError</w:t>
-            </w:r>
-            <w:proofErr w:type="spellEnd"/>
-          </w:p>
-        </w:tc>
-        <w:tc>
-          <w:tcPr>
-            <w:tcW w:w="2693" w:type="dxa"/>
-          </w:tcPr>
-          <w:p>
-            <w:pPr>
-              <w:cnfStyle w:val="000000100000" w:firstRow="0" w:lastRow="0" w:firstColumn="0" w:lastColumn="0" w:oddVBand="0" w:evenVBand="0" w:oddHBand="1" w:evenHBand="0" w:firstRowFirstColumn="0" w:firstRowLastColumn="0" w:lastRowFirstColumn="0" w:lastRowLastColumn="0"/>
-              <w:rPr>
-                <w:lang w:val="en-US"/>
-              </w:rPr>
-            </w:pPr>
-            <w:r>
-              <w:rPr>
-                <w:lang w:val="en-US"/>
-              </w:rPr>
-              <w:t>Integer</w:t>
-            </w:r>
-          </w:p>
-        </w:tc>
-        <w:tc>
-          <w:tcPr>
-            <w:tcW w:w="2545" w:type="dxa"/>
-          </w:tcPr>
-          <w:p>
-            <w:pPr>
-              <w:cnfStyle w:val="000000100000" w:firstRow="0" w:lastRow="0" w:firstColumn="0" w:lastColumn="0" w:oddVBand="0" w:evenVBand="0" w:oddHBand="1" w:evenHBand="0" w:firstRowFirstColumn="0" w:firstRowLastColumn="0" w:lastRowFirstColumn="0" w:lastRowLastColumn="0"/>
-              <w:rPr>
-                <w:lang w:val="en-US"/>
-              </w:rPr>
-            </w:pPr>
-            <w:r>
-              <w:rPr>
-                <w:lang w:val="en-US"/>
-              </w:rPr>
-              <w:t>Output</w:t>
+              <w:t>0=No Error, 1=Error on screen</w:t>
             </w:r>
           </w:p>
         </w:tc>
@@ -2751,21 +2816,7 @@
         <w:rPr>
           <w:lang w:val="en-US"/>
         </w:rPr>
-        <w:t xml:space="preserve">vailable in the </w:t>
-      </w:r>
-      <w:proofErr w:type="spellStart"/>
-      <w:r>
-        <w:rPr>
-          <w:lang w:val="en-US"/>
-        </w:rPr>
-        <w:t>AllSignals</w:t>
-      </w:r>
-      <w:proofErr w:type="spellEnd"/>
-      <w:r>
-        <w:rPr>
-          <w:lang w:val="en-US"/>
-        </w:rPr>
-        <w:t xml:space="preserve"> class for easy read/write in Hoist</w:t>
+        <w:t>vailable in the AllSignals class for easy read/write in Hoist</w:t>
       </w:r>
       <w:r>
         <w:rPr>
@@ -2888,16 +2939,8 @@
                                 <w:rPr>
                                   <w:rFonts w:eastAsia="Times New Roman"/>
                                 </w:rPr>
-                                <w:t xml:space="preserve">OPC UA Server </w:t>
+                                <w:t>OPC UA Server module</w:t>
                               </w:r>
-                              <w:proofErr w:type="spellStart"/>
-                              <w:r>
-                                <w:rPr>
-                                  <w:rFonts w:eastAsia="Times New Roman"/>
-                                </w:rPr>
-                                <w:t>module</w:t>
-                              </w:r>
-                              <w:proofErr w:type="spellEnd"/>
                             </w:p>
                           </w:txbxContent>
                         </wps:txbx>
@@ -3006,10 +3049,7 @@
                       </wps:wsp>
                       <wps:wsp>
                         <wps:cNvPr id="11" name="Rak koppling 11"/>
-                        <wps:cNvCnPr>
-                          <a:stCxn id="4294967295" idx="3"/>
-                          <a:endCxn id="4294967295" idx="1"/>
-                        </wps:cNvCnPr>
+                        <wps:cNvCnPr/>
                         <wps:spPr>
                           <a:xfrm flipV="1">
                             <a:off x="1457325" y="380123"/>
@@ -3037,10 +3077,7 @@
                       </wps:wsp>
                       <wps:wsp>
                         <wps:cNvPr id="12" name="Rak koppling 12"/>
-                        <wps:cNvCnPr>
-                          <a:stCxn id="4294967295" idx="0"/>
-                          <a:endCxn id="4294967295" idx="2"/>
-                        </wps:cNvCnPr>
+                        <wps:cNvCnPr/>
                         <wps:spPr>
                           <a:xfrm flipH="1" flipV="1">
                             <a:off x="2237957" y="599198"/>
@@ -3068,10 +3105,7 @@
                       </wps:wsp>
                       <wps:wsp>
                         <wps:cNvPr id="13" name="Koppling: vinklad 13"/>
-                        <wps:cNvCnPr>
-                          <a:stCxn id="4294967295" idx="2"/>
-                          <a:endCxn id="4294967295" idx="1"/>
-                        </wps:cNvCnPr>
+                        <wps:cNvCnPr/>
                         <wps:spPr>
                           <a:xfrm rot="16200000" flipH="1">
                             <a:off x="895481" y="538032"/>
@@ -3103,10 +3137,7 @@
                       </wps:wsp>
                       <wps:wsp>
                         <wps:cNvPr id="14" name="Koppling: vinklad 14"/>
-                        <wps:cNvCnPr>
-                          <a:stCxn id="4294967295" idx="3"/>
-                          <a:endCxn id="4294967295" idx="2"/>
-                        </wps:cNvCnPr>
+                        <wps:cNvCnPr/>
                         <wps:spPr>
                           <a:xfrm flipV="1">
                             <a:off x="2734671" y="599767"/>
@@ -3175,7 +3206,6 @@
                                   <w:szCs w:val="16"/>
                                 </w:rPr>
                               </w:pPr>
-                              <w:proofErr w:type="spellStart"/>
                               <w:r>
                                 <w:rPr>
                                   <w:sz w:val="16"/>
@@ -3183,7 +3213,6 @@
                                 </w:rPr>
                                 <w:t>AllSignals</w:t>
                               </w:r>
-                              <w:proofErr w:type="spellEnd"/>
                             </w:p>
                           </w:txbxContent>
                         </wps:txbx>
@@ -3202,7 +3231,26 @@
           </mc:Choice>
           <mc:Fallback>
             <w:pict>
-              <v:group w14:anchorId="579681C8" id="Arbetsyta 15" o:spid="_x0000_s1026" editas="canvas" style="width:6in;height:145.75pt;mso-position-horizontal-relative:char;mso-position-vertical-relative:line" coordsize="54864,18503" o:gfxdata="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">
+              <v:group w14:anchorId="579681C8" id="Arbetsyta 15" o:spid="_x0000_s1026" editas="canvas" style="width:6in;height:145.75pt;mso-position-horizontal-relative:char;mso-position-vertical-relative:line" coordsize="54864,18503" o:gfxdata="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">
+                <v:shapetype id="_x0000_t75" coordsize="21600,21600" o:spt="75" o:preferrelative="t" path="m@4@5l@4@11@9@11@9@5xe" filled="f" stroked="f">
+                  <v:stroke joinstyle="miter"/>
+                  <v:formulas>
+                    <v:f eqn="if lineDrawn pixelLineWidth 0"/>
+                    <v:f eqn="sum @0 1 0"/>
+                    <v:f eqn="sum 0 0 @1"/>
+                    <v:f eqn="prod @2 1 2"/>
+                    <v:f eqn="prod @3 21600 pixelWidth"/>
+                    <v:f eqn="prod @3 21600 pixelHeight"/>
+                    <v:f eqn="sum @0 0 1"/>
+                    <v:f eqn="prod @6 1 2"/>
+                    <v:f eqn="prod @7 21600 pixelWidth"/>
+                    <v:f eqn="sum @8 21600 0"/>
+                    <v:f eqn="prod @7 21600 pixelHeight"/>
+                    <v:f eqn="sum @10 21600 0"/>
+                  </v:formulas>
+                  <v:path o:extrusionok="f" gradientshapeok="t" o:connecttype="rect"/>
+                  <o:lock v:ext="edit" aspectratio="t"/>
+                </v:shapetype>
                 <v:shape id="_x0000_s1027" type="#_x0000_t75" style="position:absolute;width:54864;height:18503;visibility:visible;mso-wrap-style:square" filled="t">
                   <v:fill o:detectmouseclick="t"/>
                   <v:path o:connecttype="none"/>
@@ -3235,16 +3283,8 @@
                           <w:rPr>
                             <w:rFonts w:eastAsia="Times New Roman"/>
                           </w:rPr>
-                          <w:t xml:space="preserve">OPC UA Server </w:t>
+                          <w:t>OPC UA Server module</w:t>
                         </w:r>
-                        <w:proofErr w:type="spellStart"/>
-                        <w:r>
-                          <w:rPr>
-                            <w:rFonts w:eastAsia="Times New Roman"/>
-                          </w:rPr>
-                          <w:t>module</w:t>
-                        </w:r>
-                        <w:proofErr w:type="spellEnd"/>
                       </w:p>
                     </w:txbxContent>
                   </v:textbox>
@@ -3315,7 +3355,6 @@
                             <w:szCs w:val="16"/>
                           </w:rPr>
                         </w:pPr>
-                        <w:proofErr w:type="spellStart"/>
                         <w:r>
                           <w:rPr>
                             <w:sz w:val="16"/>
@@ -3323,7 +3362,6 @@
                           </w:rPr>
                           <w:t>AllSignals</w:t>
                         </w:r>
-                        <w:proofErr w:type="spellEnd"/>
                       </w:p>
                     </w:txbxContent>
                   </v:textbox>
@@ -3457,21 +3495,7 @@
         <w:rPr>
           <w:lang w:val="en-US"/>
         </w:rPr>
-        <w:t xml:space="preserve">added, </w:t>
-      </w:r>
-      <w:proofErr w:type="gramStart"/>
-      <w:r>
-        <w:rPr>
-          <w:lang w:val="en-US"/>
-        </w:rPr>
-        <w:t>removed</w:t>
-      </w:r>
-      <w:proofErr w:type="gramEnd"/>
-      <w:r>
-        <w:rPr>
-          <w:lang w:val="en-US"/>
-        </w:rPr>
-        <w:t xml:space="preserve"> or renamed it requires the server to be rebuilt. </w:t>
+        <w:t xml:space="preserve">added, removed or renamed it requires the server to be rebuilt. </w:t>
       </w:r>
       <w:r>
         <w:rPr>
@@ -3509,14 +3533,12 @@
           <w:lang w:val="en-US"/>
         </w:rPr>
       </w:pPr>
-      <w:proofErr w:type="spellStart"/>
       <w:r>
         <w:rPr>
           <w:lang w:val="en-US"/>
         </w:rPr>
         <w:t>OPCUAServer.Classes.cs</w:t>
       </w:r>
-      <w:proofErr w:type="spellEnd"/>
     </w:p>
     <w:p>
       <w:pPr>
@@ -3577,16 +3599,12 @@
           <w:lang w:val="en-US"/>
         </w:rPr>
       </w:pPr>
-      <w:proofErr w:type="spellStart"/>
-      <w:proofErr w:type="gramStart"/>
       <w:r>
         <w:rPr>
           <w:lang w:val="en-US"/>
         </w:rPr>
         <w:t>OPCUAServer.PredefinedNodes.uanodes</w:t>
       </w:r>
-      <w:proofErr w:type="spellEnd"/>
-      <w:proofErr w:type="gramEnd"/>
     </w:p>
     <w:p>
       <w:pPr>
@@ -3623,7 +3641,6 @@
           <w:lang w:val="en-US"/>
         </w:rPr>
       </w:pPr>
-      <w:proofErr w:type="spellStart"/>
       <w:r>
         <w:rPr>
           <w:lang w:val="en-US"/>
@@ -3636,7 +3653,6 @@
         </w:rPr>
         <w:t>.Types.bsd</w:t>
       </w:r>
-      <w:proofErr w:type="spellEnd"/>
     </w:p>
     <w:p>
       <w:pPr>
@@ -3666,21 +3682,7 @@
         <w:rPr>
           <w:lang w:val="en-US"/>
         </w:rPr>
-        <w:t xml:space="preserve">After the tags are matched with </w:t>
-      </w:r>
-      <w:proofErr w:type="spellStart"/>
-      <w:r>
-        <w:rPr>
-          <w:lang w:val="en-US"/>
-        </w:rPr>
-        <w:t>AllSignals.cs</w:t>
-      </w:r>
-      <w:proofErr w:type="spellEnd"/>
-      <w:r>
-        <w:rPr>
-          <w:lang w:val="en-US"/>
-        </w:rPr>
-        <w:t>, the project can be rebuilt.</w:t>
+        <w:t>After the tags are matched with AllSignals.cs, the project can be rebuilt.</w:t>
       </w:r>
     </w:p>
     <w:sectPr>

</xml_diff>